<commit_message>
Add project serial number in report-1 and report-2 report title
</commit_message>
<xml_diff>
--- a/report/project_1.docx
+++ b/report/project_1.docx
@@ -77,6 +77,7 @@
                                   <w15:appearance w15:val="hidden"/>
                                   <w:text/>
                                 </w:sdtPr>
+                                <w:sdtEndPr/>
                                 <w:sdtContent>
                                   <w:p>
                                     <w:pPr>
@@ -96,27 +97,7 @@
                                         <w:sz w:val="32"/>
                                         <w:szCs w:val="32"/>
                                       </w:rPr>
-                                      <w:t xml:space="preserve">Abdullah Al </w:t>
-                                    </w:r>
-                                    <w:proofErr w:type="spellStart"/>
-                                    <w:r>
-                                      <w:rPr>
-                                        <w:i/>
-                                        <w:color w:val="262626" w:themeColor="text1" w:themeTint="D9"/>
-                                        <w:sz w:val="32"/>
-                                        <w:szCs w:val="32"/>
-                                      </w:rPr>
-                                      <w:t>Raqibul</w:t>
-                                    </w:r>
-                                    <w:proofErr w:type="spellEnd"/>
-                                    <w:r>
-                                      <w:rPr>
-                                        <w:i/>
-                                        <w:color w:val="262626" w:themeColor="text1" w:themeTint="D9"/>
-                                        <w:sz w:val="32"/>
-                                        <w:szCs w:val="32"/>
-                                      </w:rPr>
-                                      <w:t xml:space="preserve"> Islam</w:t>
+                                      <w:t>Abdullah Al Raqibul Islam</w:t>
                                     </w:r>
                                   </w:p>
                                 </w:sdtContent>
@@ -146,6 +127,7 @@
                                     <w15:appearance w15:val="hidden"/>
                                     <w:text/>
                                   </w:sdtPr>
+                                  <w:sdtEndPr/>
                                   <w:sdtContent>
                                     <w:r>
                                       <w:rPr>
@@ -182,6 +164,7 @@
                                     <w15:appearance w15:val="hidden"/>
                                     <w:text/>
                                   </w:sdtPr>
+                                  <w:sdtEndPr/>
                                   <w:sdtContent>
                                     <w:r>
                                       <w:rPr>
@@ -550,6 +533,42 @@
                                       </w:rPr>
                                       <w:t>Puzzle Solver</w:t>
                                     </w:r>
+                                    <w:r>
+                                      <w:rPr>
+                                        <w:rFonts w:ascii="Helvetica" w:hAnsi="Helvetica"/>
+                                        <w:b/>
+                                        <w:bCs/>
+                                        <w:color w:val="24292E"/>
+                                        <w:kern w:val="36"/>
+                                        <w:sz w:val="48"/>
+                                        <w:szCs w:val="48"/>
+                                      </w:rPr>
+                                      <w:t xml:space="preserve"> (Part </w:t>
+                                    </w:r>
+                                    <w:r>
+                                      <w:rPr>
+                                        <w:rFonts w:ascii="Helvetica" w:hAnsi="Helvetica"/>
+                                        <w:b/>
+                                        <w:bCs/>
+                                        <w:color w:val="24292E"/>
+                                        <w:kern w:val="36"/>
+                                        <w:sz w:val="48"/>
+                                        <w:szCs w:val="48"/>
+                                      </w:rPr>
+                                      <w:t>1</w:t>
+                                    </w:r>
+                                    <w:r>
+                                      <w:rPr>
+                                        <w:rFonts w:ascii="Helvetica" w:hAnsi="Helvetica"/>
+                                        <w:b/>
+                                        <w:bCs/>
+                                        <w:color w:val="24292E"/>
+                                        <w:kern w:val="36"/>
+                                        <w:sz w:val="48"/>
+                                        <w:szCs w:val="48"/>
+                                      </w:rPr>
+                                      <w:t>)</w:t>
+                                    </w:r>
                                   </w:p>
                                 </w:sdtContent>
                               </w:sdt>
@@ -569,6 +588,7 @@
                                   <w15:appearance w15:val="hidden"/>
                                   <w:text/>
                                 </w:sdtPr>
+                                <w:sdtEndPr/>
                                 <w:sdtContent>
                                   <w:p>
                                     <w:pPr>
@@ -715,7 +735,11 @@
               </mc:Choice>
               <mc:Fallback>
                 <w:pict>
-                  <v:shape w14:anchorId="17FE1A0F" id="Text Box 38" o:spid="_x0000_s1027" type="#_x0000_t202" alt="Title: Title and subtitle" style="position:absolute;margin-left:0;margin-top:0;width:435.75pt;height:214.55pt;z-index:251659264;visibility:visible;mso-wrap-style:square;mso-width-percent:890;mso-height-percent:0;mso-top-percent:150;mso-wrap-distance-left:9pt;mso-wrap-distance-top:0;mso-wrap-distance-right:9pt;mso-wrap-distance-bottom:0;mso-position-horizontal:left;mso-position-horizontal-relative:page;mso-position-vertical-relative:page;mso-width-percent:890;mso-height-percent:0;mso-top-percent:150;mso-width-relative:page;mso-height-relative:margin;v-text-anchor:top" o:gfxdata="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" filled="f" stroked="f" strokeweight=".5pt">
+                  <v:shapetype w14:anchorId="17FE1A0F" id="_x0000_t202" coordsize="21600,21600" o:spt="202" path="m,l,21600r21600,l21600,xe">
+                    <v:stroke joinstyle="miter"/>
+                    <v:path gradientshapeok="t" o:connecttype="rect"/>
+                  </v:shapetype>
+                  <v:shape id="Text Box 38" o:spid="_x0000_s1027" type="#_x0000_t202" alt="Title: Title and subtitle" style="position:absolute;margin-left:0;margin-top:0;width:435.75pt;height:214.55pt;z-index:251659264;visibility:visible;mso-wrap-style:square;mso-width-percent:890;mso-height-percent:0;mso-top-percent:150;mso-wrap-distance-left:9pt;mso-wrap-distance-top:0;mso-wrap-distance-right:9pt;mso-wrap-distance-bottom:0;mso-position-horizontal:left;mso-position-horizontal-relative:page;mso-position-vertical-relative:page;mso-width-percent:890;mso-height-percent:0;mso-top-percent:150;mso-width-relative:page;mso-height-relative:margin;v-text-anchor:top" o:gfxdata="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" filled="f" stroked="f" strokeweight=".5pt">
                     <v:textbox style="mso-fit-shape-to-text:t" inset="93.6pt,,0">
                       <w:txbxContent>
                         <w:sdt>
@@ -762,6 +786,42 @@
                                 </w:rPr>
                                 <w:t>Puzzle Solver</w:t>
                               </w:r>
+                              <w:r>
+                                <w:rPr>
+                                  <w:rFonts w:ascii="Helvetica" w:hAnsi="Helvetica"/>
+                                  <w:b/>
+                                  <w:bCs/>
+                                  <w:color w:val="24292E"/>
+                                  <w:kern w:val="36"/>
+                                  <w:sz w:val="48"/>
+                                  <w:szCs w:val="48"/>
+                                </w:rPr>
+                                <w:t xml:space="preserve"> (Part </w:t>
+                              </w:r>
+                              <w:r>
+                                <w:rPr>
+                                  <w:rFonts w:ascii="Helvetica" w:hAnsi="Helvetica"/>
+                                  <w:b/>
+                                  <w:bCs/>
+                                  <w:color w:val="24292E"/>
+                                  <w:kern w:val="36"/>
+                                  <w:sz w:val="48"/>
+                                  <w:szCs w:val="48"/>
+                                </w:rPr>
+                                <w:t>1</w:t>
+                              </w:r>
+                              <w:r>
+                                <w:rPr>
+                                  <w:rFonts w:ascii="Helvetica" w:hAnsi="Helvetica"/>
+                                  <w:b/>
+                                  <w:bCs/>
+                                  <w:color w:val="24292E"/>
+                                  <w:kern w:val="36"/>
+                                  <w:sz w:val="48"/>
+                                  <w:szCs w:val="48"/>
+                                </w:rPr>
+                                <w:t>)</w:t>
+                              </w:r>
                             </w:p>
                           </w:sdtContent>
                         </w:sdt>
@@ -781,6 +841,7 @@
                             <w15:appearance w15:val="hidden"/>
                             <w:text/>
                           </w:sdtPr>
+                          <w:sdtEndPr/>
                           <w:sdtContent>
                             <w:p>
                               <w:pPr>
@@ -926,8 +987,6 @@
             <w:br w:type="page"/>
           </w:r>
         </w:p>
-        <w:bookmarkStart w:id="0" w:name="_GoBack" w:displacedByCustomXml="next"/>
-        <w:bookmarkEnd w:id="0" w:displacedByCustomXml="next"/>
       </w:sdtContent>
     </w:sdt>
     <w:p>
@@ -973,23 +1032,7 @@
           <w:rFonts w:ascii="Helvetica" w:hAnsi="Helvetica"/>
           <w:color w:val="24292E"/>
         </w:rPr>
-        <w:t xml:space="preserve">The goal of this project is to build a generic interactive pluggable application for solving puzzles (i.e. 8-puzzle, 15-puzzle, 8-queen, Sudoku, etc.) using different problem-solving techniques (i.e. informed search, uninformed search, etc.). Here by word "pluggable" we mean in solving puzzles user can independently decide the search strategy along with the custom heuristic functions. If needed, user can extend this project to device their own solution with a very low effort. Besides, this application is designed in a way that, it will be an easy-going platform for benchmarking any puzzles </w:t>
-      </w:r>
-      <w:proofErr w:type="spellStart"/>
-      <w:r>
-        <w:rPr>
-          <w:rFonts w:ascii="Helvetica" w:hAnsi="Helvetica"/>
-          <w:color w:val="24292E"/>
-        </w:rPr>
-        <w:t>w.r.t.</w:t>
-      </w:r>
-      <w:proofErr w:type="spellEnd"/>
-      <w:r>
-        <w:rPr>
-          <w:rFonts w:ascii="Helvetica" w:hAnsi="Helvetica"/>
-          <w:color w:val="24292E"/>
-        </w:rPr>
-        <w:t xml:space="preserve"> different state space search strategy, optimization techniques and heuristic functions.</w:t>
+        <w:t>The goal of this project is to build a generic interactive pluggable application for solving puzzles (i.e. 8-puzzle, 15-puzzle, 8-queen, Sudoku, etc.) using different problem-solving techniques (i.e. informed search, uninformed search, etc.). Here by word "pluggable" we mean in solving puzzles user can independently decide the search strategy along with the custom heuristic functions. If needed, user can extend this project to device their own solution with a very low effort. Besides, this application is designed in a way that, it will be an easy-going platform for benchmarking any puzzles w.r.t. different state space search strategy, optimization techniques and heuristic functions.</w:t>
       </w:r>
     </w:p>
     <w:p>
@@ -1042,21 +1085,7 @@
         <w:rPr>
           <w:rFonts w:ascii="Helvetica" w:hAnsi="Helvetica"/>
         </w:rPr>
-        <w:t>"heuristic" directory. Directory "</w:t>
-      </w:r>
-      <w:proofErr w:type="spellStart"/>
-      <w:r>
-        <w:rPr>
-          <w:rFonts w:ascii="Helvetica" w:hAnsi="Helvetica"/>
-        </w:rPr>
-        <w:t>utils</w:t>
-      </w:r>
-      <w:proofErr w:type="spellEnd"/>
-      <w:r>
-        <w:rPr>
-          <w:rFonts w:ascii="Helvetica" w:hAnsi="Helvetica"/>
-        </w:rPr>
-        <w:t>" all the utility methods that help other functions to operate.</w:t>
+        <w:t>"heuristic" directory. Directory "utils" all the utility methods that help other functions to operate.</w:t>
       </w:r>
       <w:r>
         <w:rPr>
@@ -1387,7 +1416,6 @@
           <w:bdr w:val="none" w:sz="0" w:space="0" w:color="auto" w:frame="1"/>
         </w:rPr>
       </w:pPr>
-      <w:proofErr w:type="gramStart"/>
       <w:r>
         <w:rPr>
           <w:rFonts w:ascii="Consolas" w:hAnsi="Consolas" w:cs="Consolas"/>
@@ -1396,84 +1424,7 @@
           <w:szCs w:val="20"/>
           <w:bdr w:val="none" w:sz="0" w:space="0" w:color="auto" w:frame="1"/>
         </w:rPr>
-        <w:t>./</w:t>
-      </w:r>
-      <w:proofErr w:type="gramEnd"/>
-      <w:r>
-        <w:rPr>
-          <w:rFonts w:ascii="Consolas" w:hAnsi="Consolas" w:cs="Consolas"/>
-          <w:color w:val="24292E"/>
-          <w:sz w:val="20"/>
-          <w:szCs w:val="20"/>
-          <w:bdr w:val="none" w:sz="0" w:space="0" w:color="auto" w:frame="1"/>
-        </w:rPr>
-        <w:t>puzzle -problem {PUZZLE_NAME} -</w:t>
-      </w:r>
-      <w:proofErr w:type="spellStart"/>
-      <w:r>
-        <w:rPr>
-          <w:rFonts w:ascii="Consolas" w:hAnsi="Consolas" w:cs="Consolas"/>
-          <w:color w:val="24292E"/>
-          <w:sz w:val="20"/>
-          <w:szCs w:val="20"/>
-          <w:bdr w:val="none" w:sz="0" w:space="0" w:color="auto" w:frame="1"/>
-        </w:rPr>
-        <w:t>algo</w:t>
-      </w:r>
-      <w:proofErr w:type="spellEnd"/>
-      <w:r>
-        <w:rPr>
-          <w:rFonts w:ascii="Consolas" w:hAnsi="Consolas" w:cs="Consolas"/>
-          <w:color w:val="24292E"/>
-          <w:sz w:val="20"/>
-          <w:szCs w:val="20"/>
-          <w:bdr w:val="none" w:sz="0" w:space="0" w:color="auto" w:frame="1"/>
-        </w:rPr>
-        <w:t xml:space="preserve"> {ALGORITHM_NAME} -mode {MODE} -</w:t>
-      </w:r>
-      <w:proofErr w:type="spellStart"/>
-      <w:r>
-        <w:rPr>
-          <w:rFonts w:ascii="Consolas" w:hAnsi="Consolas" w:cs="Consolas"/>
-          <w:color w:val="24292E"/>
-          <w:sz w:val="20"/>
-          <w:szCs w:val="20"/>
-          <w:bdr w:val="none" w:sz="0" w:space="0" w:color="auto" w:frame="1"/>
-        </w:rPr>
-        <w:t>heu</w:t>
-      </w:r>
-      <w:proofErr w:type="spellEnd"/>
-      <w:r>
-        <w:rPr>
-          <w:rFonts w:ascii="Consolas" w:hAnsi="Consolas" w:cs="Consolas"/>
-          <w:color w:val="24292E"/>
-          <w:sz w:val="20"/>
-          <w:szCs w:val="20"/>
-          <w:bdr w:val="none" w:sz="0" w:space="0" w:color="auto" w:frame="1"/>
-        </w:rPr>
-        <w:t xml:space="preserve"> {HEURISTIC_METHOD} -initial {INITIAL_STATE_OF_THE_GAME} -goal {GOAL_STATE_OF_THE_GAME} -</w:t>
-      </w:r>
-      <w:proofErr w:type="spellStart"/>
-      <w:r>
-        <w:rPr>
-          <w:rFonts w:ascii="Consolas" w:hAnsi="Consolas" w:cs="Consolas"/>
-          <w:color w:val="24292E"/>
-          <w:sz w:val="20"/>
-          <w:szCs w:val="20"/>
-          <w:bdr w:val="none" w:sz="0" w:space="0" w:color="auto" w:frame="1"/>
-        </w:rPr>
-        <w:t>print_path</w:t>
-      </w:r>
-      <w:proofErr w:type="spellEnd"/>
-      <w:r>
-        <w:rPr>
-          <w:rFonts w:ascii="Consolas" w:hAnsi="Consolas" w:cs="Consolas"/>
-          <w:color w:val="24292E"/>
-          <w:sz w:val="20"/>
-          <w:szCs w:val="20"/>
-          <w:bdr w:val="none" w:sz="0" w:space="0" w:color="auto" w:frame="1"/>
-        </w:rPr>
-        <w:t xml:space="preserve"> {PRINT_INITIAL_TO_GOAL}</w:t>
+        <w:t>./puzzle -problem {PUZZLE_NAME} -algo {ALGORITHM_NAME} -mode {MODE} -heu {HEURISTIC_METHOD} -initial {INITIAL_STATE_OF_THE_GAME} -goal {GOAL_STATE_OF_THE_GAME} -print_path {PRINT_INITIAL_TO_GOAL}</w:t>
       </w:r>
     </w:p>
     <w:p>
@@ -1553,66 +1504,14 @@
           <w:color w:val="24292E"/>
         </w:rPr>
         <w:lastRenderedPageBreak/>
-        <w:t>-</w:t>
-      </w:r>
-      <w:proofErr w:type="spellStart"/>
-      <w:r>
-        <w:rPr>
-          <w:rFonts w:ascii="Helvetica" w:hAnsi="Helvetica"/>
-          <w:b/>
-          <w:bCs/>
-          <w:color w:val="24292E"/>
-        </w:rPr>
-        <w:t>algo</w:t>
-      </w:r>
-      <w:proofErr w:type="spellEnd"/>
-      <w:r>
-        <w:rPr>
-          <w:rFonts w:ascii="Helvetica" w:hAnsi="Helvetica"/>
-          <w:b/>
-          <w:bCs/>
-          <w:color w:val="24292E"/>
-        </w:rPr>
-        <w:t>:</w:t>
+        <w:t>-algo:</w:t>
       </w:r>
       <w:r>
         <w:rPr>
           <w:rFonts w:ascii="Helvetica" w:hAnsi="Helvetica"/>
           <w:color w:val="24292E"/>
         </w:rPr>
-        <w:t> Specify the search strategy to solve the puzzle, for example, "A*", "</w:t>
-      </w:r>
-      <w:proofErr w:type="spellStart"/>
-      <w:r>
-        <w:rPr>
-          <w:rFonts w:ascii="Helvetica" w:hAnsi="Helvetica"/>
-          <w:color w:val="24292E"/>
-        </w:rPr>
-        <w:t>bfs</w:t>
-      </w:r>
-      <w:proofErr w:type="spellEnd"/>
-      <w:r>
-        <w:rPr>
-          <w:rFonts w:ascii="Helvetica" w:hAnsi="Helvetica"/>
-          <w:color w:val="24292E"/>
-        </w:rPr>
-        <w:t>", "</w:t>
-      </w:r>
-      <w:proofErr w:type="spellStart"/>
-      <w:r>
-        <w:rPr>
-          <w:rFonts w:ascii="Helvetica" w:hAnsi="Helvetica"/>
-          <w:color w:val="24292E"/>
-        </w:rPr>
-        <w:t>dfs</w:t>
-      </w:r>
-      <w:proofErr w:type="spellEnd"/>
-      <w:r>
-        <w:rPr>
-          <w:rFonts w:ascii="Helvetica" w:hAnsi="Helvetica"/>
-          <w:color w:val="24292E"/>
-        </w:rPr>
-        <w:t>", etc.</w:t>
+        <w:t> Specify the search strategy to solve the puzzle, for example, "A*", "bfs", "dfs", etc.</w:t>
       </w:r>
     </w:p>
     <w:p>
@@ -1642,39 +1541,7 @@
           <w:rFonts w:ascii="Helvetica" w:hAnsi="Helvetica"/>
           <w:color w:val="24292E"/>
         </w:rPr>
-        <w:t xml:space="preserve"> Specify the inner methodology for the search strategy, for example, "bi-directional" </w:t>
-      </w:r>
-      <w:proofErr w:type="spellStart"/>
-      <w:r>
-        <w:rPr>
-          <w:rFonts w:ascii="Helvetica" w:hAnsi="Helvetica"/>
-          <w:color w:val="24292E"/>
-        </w:rPr>
-        <w:t>bfs</w:t>
-      </w:r>
-      <w:proofErr w:type="spellEnd"/>
-      <w:r>
-        <w:rPr>
-          <w:rFonts w:ascii="Helvetica" w:hAnsi="Helvetica"/>
-          <w:color w:val="24292E"/>
-        </w:rPr>
-        <w:t xml:space="preserve">, "stack-based" </w:t>
-      </w:r>
-      <w:proofErr w:type="spellStart"/>
-      <w:r>
-        <w:rPr>
-          <w:rFonts w:ascii="Helvetica" w:hAnsi="Helvetica"/>
-          <w:color w:val="24292E"/>
-        </w:rPr>
-        <w:t>dfs</w:t>
-      </w:r>
-      <w:proofErr w:type="spellEnd"/>
-      <w:r>
-        <w:rPr>
-          <w:rFonts w:ascii="Helvetica" w:hAnsi="Helvetica"/>
-          <w:color w:val="24292E"/>
-        </w:rPr>
-        <w:t>, etc.</w:t>
+        <w:t> Specify the inner methodology for the search strategy, for example, "bi-directional" bfs, "stack-based" dfs, etc.</w:t>
       </w:r>
     </w:p>
     <w:p>
@@ -1704,55 +1571,7 @@
           <w:rFonts w:ascii="Helvetica" w:hAnsi="Helvetica"/>
           <w:color w:val="24292E"/>
         </w:rPr>
-        <w:t> Specify the heuristic function you want to use, for example, "hamming", "</w:t>
-      </w:r>
-      <w:proofErr w:type="spellStart"/>
-      <w:r>
-        <w:rPr>
-          <w:rFonts w:ascii="Helvetica" w:hAnsi="Helvetica"/>
-          <w:color w:val="24292E"/>
-        </w:rPr>
-        <w:t>manhattan</w:t>
-      </w:r>
-      <w:proofErr w:type="spellEnd"/>
-      <w:r>
-        <w:rPr>
-          <w:rFonts w:ascii="Helvetica" w:hAnsi="Helvetica"/>
-          <w:color w:val="24292E"/>
-        </w:rPr>
-        <w:t>", "</w:t>
-      </w:r>
-      <w:proofErr w:type="spellStart"/>
-      <w:r>
-        <w:rPr>
-          <w:rFonts w:ascii="Helvetica" w:hAnsi="Helvetica"/>
-          <w:color w:val="24292E"/>
-        </w:rPr>
-        <w:t>euclidean</w:t>
-      </w:r>
-      <w:proofErr w:type="spellEnd"/>
-      <w:r>
-        <w:rPr>
-          <w:rFonts w:ascii="Helvetica" w:hAnsi="Helvetica"/>
-          <w:color w:val="24292E"/>
-        </w:rPr>
-        <w:t xml:space="preserve">", etc. [default: </w:t>
-      </w:r>
-      <w:proofErr w:type="spellStart"/>
-      <w:r>
-        <w:rPr>
-          <w:rFonts w:ascii="Helvetica" w:hAnsi="Helvetica"/>
-          <w:color w:val="24292E"/>
-        </w:rPr>
-        <w:t>manhattan</w:t>
-      </w:r>
-      <w:proofErr w:type="spellEnd"/>
-      <w:r>
-        <w:rPr>
-          <w:rFonts w:ascii="Helvetica" w:hAnsi="Helvetica"/>
-          <w:color w:val="24292E"/>
-        </w:rPr>
-        <w:t>]</w:t>
+        <w:t> Specify the heuristic function you want to use, for example, "hamming", "manhattan", "euclidean", etc. [default: manhattan]</w:t>
       </w:r>
     </w:p>
     <w:p>
@@ -1835,50 +1654,14 @@
           <w:bCs/>
           <w:color w:val="24292E"/>
         </w:rPr>
-        <w:t>-</w:t>
-      </w:r>
-      <w:proofErr w:type="spellStart"/>
-      <w:r>
-        <w:rPr>
-          <w:rFonts w:ascii="Helvetica" w:hAnsi="Helvetica"/>
-          <w:b/>
-          <w:bCs/>
-          <w:color w:val="24292E"/>
-        </w:rPr>
-        <w:t>print_path</w:t>
-      </w:r>
-      <w:proofErr w:type="spellEnd"/>
-      <w:r>
-        <w:rPr>
-          <w:rFonts w:ascii="Helvetica" w:hAnsi="Helvetica"/>
-          <w:b/>
-          <w:bCs/>
-          <w:color w:val="24292E"/>
-        </w:rPr>
-        <w:t>:</w:t>
+        <w:t>-print_path:</w:t>
       </w:r>
       <w:r>
         <w:rPr>
           <w:rFonts w:ascii="Helvetica" w:hAnsi="Helvetica"/>
           <w:color w:val="24292E"/>
         </w:rPr>
-        <w:t xml:space="preserve"> Flag to indicate printing path if solution exist, accepts </w:t>
-      </w:r>
-      <w:proofErr w:type="spellStart"/>
-      <w:r>
-        <w:rPr>
-          <w:rFonts w:ascii="Helvetica" w:hAnsi="Helvetica"/>
-          <w:color w:val="24292E"/>
-        </w:rPr>
-        <w:t>boolean</w:t>
-      </w:r>
-      <w:proofErr w:type="spellEnd"/>
-      <w:r>
-        <w:rPr>
-          <w:rFonts w:ascii="Helvetica" w:hAnsi="Helvetica"/>
-          <w:color w:val="24292E"/>
-        </w:rPr>
-        <w:t xml:space="preserve"> string, i.e., "true" or "false".</w:t>
+        <w:t> Flag to indicate printing path if solution exist, accepts boolean string, i.e., "true" or "false".</w:t>
       </w:r>
     </w:p>
     <w:p>
@@ -2097,23 +1880,7 @@
         <w:rPr>
           <w:rFonts w:ascii="Helvetica" w:hAnsi="Helvetica"/>
         </w:rPr>
-        <w:t xml:space="preserve">) to find </w:t>
-      </w:r>
-      <w:proofErr w:type="spellStart"/>
-      <w:proofErr w:type="gramStart"/>
-      <w:r>
-        <w:rPr>
-          <w:rFonts w:ascii="Helvetica" w:hAnsi="Helvetica"/>
-        </w:rPr>
-        <w:t>a</w:t>
-      </w:r>
-      <w:proofErr w:type="spellEnd"/>
-      <w:proofErr w:type="gramEnd"/>
-      <w:r>
-        <w:rPr>
-          <w:rFonts w:ascii="Helvetica" w:hAnsi="Helvetica"/>
-        </w:rPr>
-        <w:t xml:space="preserve"> optimal solution</w:t>
+        <w:t>) to find a optimal solution</w:t>
       </w:r>
       <w:r>
         <w:rPr>
@@ -2319,7 +2086,6 @@
                 <w:color w:val="24292E"/>
               </w:rPr>
             </w:pPr>
-            <w:proofErr w:type="spellStart"/>
             <w:r>
               <w:rPr>
                 <w:rFonts w:ascii="Helvetica" w:hAnsi="Helvetica"/>
@@ -2327,7 +2093,6 @@
               </w:rPr>
               <w:t>manhattan</w:t>
             </w:r>
-            <w:proofErr w:type="spellEnd"/>
           </w:p>
         </w:tc>
       </w:tr>
@@ -2367,7 +2132,6 @@
                 <w:color w:val="24292E"/>
               </w:rPr>
             </w:pPr>
-            <w:proofErr w:type="spellStart"/>
             <w:r>
               <w:rPr>
                 <w:rFonts w:ascii="Helvetica" w:hAnsi="Helvetica"/>
@@ -2375,7 +2139,6 @@
               </w:rPr>
               <w:t>euclidean</w:t>
             </w:r>
-            <w:proofErr w:type="spellEnd"/>
           </w:p>
         </w:tc>
       </w:tr>
@@ -2393,15 +2156,7 @@
         <w:jc w:val="both"/>
       </w:pPr>
       <w:r>
-        <w:t>If you do not specify any particular heuristic function in the program parameter, </w:t>
-      </w:r>
-      <w:proofErr w:type="spellStart"/>
-      <w:r>
-        <w:t>manhattan</w:t>
-      </w:r>
-      <w:proofErr w:type="spellEnd"/>
-      <w:r>
-        <w:t> will be considered as the default one.</w:t>
+        <w:t>If you do not specify any particular heuristic function in the program parameter, manhattan will be considered as the default one.</w:t>
       </w:r>
     </w:p>
     <w:p>
@@ -2582,7 +2337,6 @@
                 <w:bCs/>
               </w:rPr>
             </w:pPr>
-            <w:proofErr w:type="spellStart"/>
             <w:r>
               <w:rPr>
                 <w:b/>
@@ -2590,7 +2344,6 @@
               </w:rPr>
               <w:t>a_star</w:t>
             </w:r>
-            <w:proofErr w:type="spellEnd"/>
           </w:p>
         </w:tc>
         <w:tc>
@@ -2681,7 +2434,6 @@
                 <w:bCs/>
               </w:rPr>
             </w:pPr>
-            <w:proofErr w:type="spellStart"/>
             <w:r>
               <w:rPr>
                 <w:b/>
@@ -2689,7 +2441,6 @@
               </w:rPr>
               <w:t>ida_star</w:t>
             </w:r>
-            <w:proofErr w:type="spellEnd"/>
           </w:p>
         </w:tc>
         <w:tc>
@@ -2780,7 +2531,6 @@
                 <w:bCs/>
               </w:rPr>
             </w:pPr>
-            <w:proofErr w:type="spellStart"/>
             <w:r>
               <w:rPr>
                 <w:b/>
@@ -2788,7 +2538,6 @@
               </w:rPr>
               <w:t>bfs</w:t>
             </w:r>
-            <w:proofErr w:type="spellEnd"/>
           </w:p>
         </w:tc>
         <w:tc>
@@ -2879,7 +2628,6 @@
                 <w:bCs/>
               </w:rPr>
             </w:pPr>
-            <w:proofErr w:type="spellStart"/>
             <w:r>
               <w:rPr>
                 <w:b/>
@@ -2887,7 +2635,6 @@
               </w:rPr>
               <w:t>dfs</w:t>
             </w:r>
-            <w:proofErr w:type="spellEnd"/>
           </w:p>
         </w:tc>
         <w:tc>
@@ -2978,7 +2725,6 @@
                 <w:bCs/>
               </w:rPr>
             </w:pPr>
-            <w:proofErr w:type="spellStart"/>
             <w:r>
               <w:rPr>
                 <w:b/>
@@ -2986,7 +2732,6 @@
               </w:rPr>
               <w:t>dls</w:t>
             </w:r>
-            <w:proofErr w:type="spellEnd"/>
           </w:p>
         </w:tc>
         <w:tc>
@@ -3228,23 +2973,7 @@
           <w:rFonts w:ascii="Helvetica" w:hAnsi="Helvetica"/>
           <w:color w:val="24292E"/>
         </w:rPr>
-        <w:t xml:space="preserve"> can be rigid or independent </w:t>
-      </w:r>
-      <w:proofErr w:type="spellStart"/>
-      <w:r>
-        <w:rPr>
-          <w:rFonts w:ascii="Helvetica" w:hAnsi="Helvetica"/>
-          <w:color w:val="24292E"/>
-        </w:rPr>
-        <w:t>w.r.t.</w:t>
-      </w:r>
-      <w:proofErr w:type="spellEnd"/>
-      <w:r>
-        <w:rPr>
-          <w:rFonts w:ascii="Helvetica" w:hAnsi="Helvetica"/>
-          <w:color w:val="24292E"/>
-        </w:rPr>
-        <w:t xml:space="preserve"> the algorithm itself. For example, bi-directional search technique is very common in the domain of searching algorithms and can be applied to a large number of algorithms. Bi-directional search launch two searches, one from the initial state to the goal state and another one from the reverse direction. The key benefit here is it help reduce the search space, as we know the search trees grow exponentially by their depth. From table 1, we can find that the bi-directional strategy generates at least 2x less nodes comparing to the original algorithms (i.e. Optimized BFS vs. Bi-directional BFS). Fig 1 give a brief idea about the state space reduction by bi-directional strategy while applied in BFS. We can also observe in some cases within some constraints the original algorithm fails to reach the goal, whereas applying bi-directional approach may help reaching the goal (i.e. DLS vs. Bi-directional DLS for input 5). This become possible due to the lower search space generated by bi-directional approaches.</w:t>
+        <w:t xml:space="preserve"> can be rigid or independent w.r.t. the algorithm itself. For example, bi-directional search technique is very common in the domain of searching algorithms and can be applied to a large number of algorithms. Bi-directional search launch two searches, one from the initial state to the goal state and another one from the reverse direction. The key benefit here is it help reduce the search space, as we know the search trees grow exponentially by their depth. From table 1, we can find that the bi-directional strategy generates at least 2x less nodes comparing to the original algorithms (i.e. Optimized BFS vs. Bi-directional BFS). Fig 1 give a brief idea about the state space reduction by bi-directional strategy while applied in BFS. We can also observe in some cases within some constraints the original algorithm fails to reach the goal, whereas applying bi-directional approach may help reaching the goal (i.e. DLS vs. Bi-directional DLS for input 5). This become possible due to the lower search space generated by bi-directional approaches.</w:t>
       </w:r>
     </w:p>
     <w:p>
@@ -3362,25 +3091,7 @@
           <w:rFonts w:ascii="Helvetica" w:hAnsi="Helvetica"/>
           <w:color w:val="24292E"/>
         </w:rPr>
-        <w:t xml:space="preserve">Some techniques can be applied to very selective algorithms. For example, DFS is a very </w:t>
-      </w:r>
-      <w:proofErr w:type="spellStart"/>
-      <w:proofErr w:type="gramStart"/>
-      <w:r>
-        <w:rPr>
-          <w:rFonts w:ascii="Helvetica" w:hAnsi="Helvetica"/>
-          <w:color w:val="24292E"/>
-        </w:rPr>
-        <w:t>well known</w:t>
-      </w:r>
-      <w:proofErr w:type="spellEnd"/>
-      <w:proofErr w:type="gramEnd"/>
-      <w:r>
-        <w:rPr>
-          <w:rFonts w:ascii="Helvetica" w:hAnsi="Helvetica"/>
-          <w:color w:val="24292E"/>
-        </w:rPr>
-        <w:t xml:space="preserve"> algorithm in the domain of state space search and can be implemented in recursive and non-recursive (stack based) way. The benefit of using stack based DFS is avoiding stack overflow due to excessively deep recursions.</w:t>
+        <w:t>Some techniques can be applied to very selective algorithms. For example, DFS is a very well known algorithm in the domain of state space search and can be implemented in recursive and non-recursive (stack based) way. The benefit of using stack based DFS is avoiding stack overflow due to excessively deep recursions.</w:t>
       </w:r>
     </w:p>
     <w:p>
@@ -3485,23 +3196,7 @@
           <w:rFonts w:ascii="Helvetica" w:hAnsi="Helvetica"/>
           <w:color w:val="24292E"/>
         </w:rPr>
-        <w:t xml:space="preserve">Implemented standard A* algorithm, used summation of heuristic cost and path cost to choose the node to explore. Used </w:t>
-      </w:r>
-      <w:proofErr w:type="spellStart"/>
-      <w:r>
-        <w:rPr>
-          <w:rFonts w:ascii="Helvetica" w:hAnsi="Helvetica"/>
-          <w:color w:val="24292E"/>
-        </w:rPr>
-        <w:t>priority_queue</w:t>
-      </w:r>
-      <w:proofErr w:type="spellEnd"/>
-      <w:r>
-        <w:rPr>
-          <w:rFonts w:ascii="Helvetica" w:hAnsi="Helvetica"/>
-          <w:color w:val="24292E"/>
-        </w:rPr>
-        <w:t xml:space="preserve"> from C++ Standard Template Library (STL).</w:t>
+        <w:t>Implemented standard A* algorithm, used summation of heuristic cost and path cost to choose the node to explore. Used priority_queue from C++ Standard Template Library (STL).</w:t>
       </w:r>
     </w:p>
     <w:p>
@@ -3551,7 +3246,6 @@
           <w:bdr w:val="none" w:sz="0" w:space="0" w:color="auto" w:frame="1"/>
         </w:rPr>
       </w:pPr>
-      <w:proofErr w:type="gramStart"/>
       <w:r>
         <w:rPr>
           <w:rFonts w:ascii="Consolas" w:hAnsi="Consolas" w:cs="Consolas"/>
@@ -3560,150 +3254,7 @@
           <w:szCs w:val="20"/>
           <w:bdr w:val="none" w:sz="0" w:space="0" w:color="auto" w:frame="1"/>
         </w:rPr>
-        <w:t>./</w:t>
-      </w:r>
-      <w:proofErr w:type="gramEnd"/>
-      <w:r>
-        <w:rPr>
-          <w:rFonts w:ascii="Consolas" w:hAnsi="Consolas" w:cs="Consolas"/>
-          <w:color w:val="24292E"/>
-          <w:sz w:val="20"/>
-          <w:szCs w:val="20"/>
-          <w:bdr w:val="none" w:sz="0" w:space="0" w:color="auto" w:frame="1"/>
-        </w:rPr>
-        <w:t>puzzle -problem 8-puzzle -</w:t>
-      </w:r>
-      <w:proofErr w:type="spellStart"/>
-      <w:r>
-        <w:rPr>
-          <w:rFonts w:ascii="Consolas" w:hAnsi="Consolas" w:cs="Consolas"/>
-          <w:color w:val="24292E"/>
-          <w:sz w:val="20"/>
-          <w:szCs w:val="20"/>
-          <w:bdr w:val="none" w:sz="0" w:space="0" w:color="auto" w:frame="1"/>
-        </w:rPr>
-        <w:t>algo</w:t>
-      </w:r>
-      <w:proofErr w:type="spellEnd"/>
-      <w:r>
-        <w:rPr>
-          <w:rFonts w:ascii="Consolas" w:hAnsi="Consolas" w:cs="Consolas"/>
-          <w:color w:val="24292E"/>
-          <w:sz w:val="20"/>
-          <w:szCs w:val="20"/>
-          <w:bdr w:val="none" w:sz="0" w:space="0" w:color="auto" w:frame="1"/>
-        </w:rPr>
-        <w:t xml:space="preserve"> </w:t>
-      </w:r>
-      <w:proofErr w:type="spellStart"/>
-      <w:r>
-        <w:rPr>
-          <w:rFonts w:ascii="Consolas" w:hAnsi="Consolas" w:cs="Consolas"/>
-          <w:color w:val="24292E"/>
-          <w:sz w:val="20"/>
-          <w:szCs w:val="20"/>
-          <w:bdr w:val="none" w:sz="0" w:space="0" w:color="auto" w:frame="1"/>
-        </w:rPr>
-        <w:t>a_star</w:t>
-      </w:r>
-      <w:proofErr w:type="spellEnd"/>
-      <w:r>
-        <w:rPr>
-          <w:rFonts w:ascii="Consolas" w:hAnsi="Consolas" w:cs="Consolas"/>
-          <w:color w:val="24292E"/>
-          <w:sz w:val="20"/>
-          <w:szCs w:val="20"/>
-          <w:bdr w:val="none" w:sz="0" w:space="0" w:color="auto" w:frame="1"/>
-        </w:rPr>
-        <w:t xml:space="preserve"> -mode </w:t>
-      </w:r>
-      <w:proofErr w:type="spellStart"/>
-      <w:r>
-        <w:rPr>
-          <w:rFonts w:ascii="Consolas" w:hAnsi="Consolas" w:cs="Consolas"/>
-          <w:color w:val="24292E"/>
-          <w:sz w:val="20"/>
-          <w:szCs w:val="20"/>
-          <w:bdr w:val="none" w:sz="0" w:space="0" w:color="auto" w:frame="1"/>
-        </w:rPr>
-        <w:t>na</w:t>
-      </w:r>
-      <w:proofErr w:type="spellEnd"/>
-      <w:r>
-        <w:rPr>
-          <w:rFonts w:ascii="Consolas" w:hAnsi="Consolas" w:cs="Consolas"/>
-          <w:color w:val="24292E"/>
-          <w:sz w:val="20"/>
-          <w:szCs w:val="20"/>
-          <w:bdr w:val="none" w:sz="0" w:space="0" w:color="auto" w:frame="1"/>
-        </w:rPr>
-        <w:t xml:space="preserve"> -</w:t>
-      </w:r>
-      <w:proofErr w:type="spellStart"/>
-      <w:r>
-        <w:rPr>
-          <w:rFonts w:ascii="Consolas" w:hAnsi="Consolas" w:cs="Consolas"/>
-          <w:color w:val="24292E"/>
-          <w:sz w:val="20"/>
-          <w:szCs w:val="20"/>
-          <w:bdr w:val="none" w:sz="0" w:space="0" w:color="auto" w:frame="1"/>
-        </w:rPr>
-        <w:t>heu</w:t>
-      </w:r>
-      <w:proofErr w:type="spellEnd"/>
-      <w:r>
-        <w:rPr>
-          <w:rFonts w:ascii="Consolas" w:hAnsi="Consolas" w:cs="Consolas"/>
-          <w:color w:val="24292E"/>
-          <w:sz w:val="20"/>
-          <w:szCs w:val="20"/>
-          <w:bdr w:val="none" w:sz="0" w:space="0" w:color="auto" w:frame="1"/>
-        </w:rPr>
-        <w:t xml:space="preserve"> </w:t>
-      </w:r>
-      <w:proofErr w:type="spellStart"/>
-      <w:r>
-        <w:rPr>
-          <w:rFonts w:ascii="Consolas" w:hAnsi="Consolas" w:cs="Consolas"/>
-          <w:color w:val="24292E"/>
-          <w:sz w:val="20"/>
-          <w:szCs w:val="20"/>
-          <w:bdr w:val="none" w:sz="0" w:space="0" w:color="auto" w:frame="1"/>
-        </w:rPr>
-        <w:t>manhattan</w:t>
-      </w:r>
-      <w:proofErr w:type="spellEnd"/>
-      <w:r>
-        <w:rPr>
-          <w:rFonts w:ascii="Consolas" w:hAnsi="Consolas" w:cs="Consolas"/>
-          <w:color w:val="24292E"/>
-          <w:sz w:val="20"/>
-          <w:szCs w:val="20"/>
-          <w:bdr w:val="none" w:sz="0" w:space="0" w:color="auto" w:frame="1"/>
-        </w:rPr>
-        <w:t xml:space="preserve"> -initial 1,2,3,7,4,5,6,8,0 -goal 1,2,3,8,6,4,7,5,0 -</w:t>
-      </w:r>
-      <w:proofErr w:type="spellStart"/>
-      <w:r>
-        <w:rPr>
-          <w:rFonts w:ascii="Consolas" w:hAnsi="Consolas" w:cs="Consolas"/>
-          <w:color w:val="24292E"/>
-          <w:sz w:val="20"/>
-          <w:szCs w:val="20"/>
-          <w:bdr w:val="none" w:sz="0" w:space="0" w:color="auto" w:frame="1"/>
-        </w:rPr>
-        <w:t>print_path</w:t>
-      </w:r>
-      <w:proofErr w:type="spellEnd"/>
-      <w:r>
-        <w:rPr>
-          <w:rFonts w:ascii="Consolas" w:hAnsi="Consolas" w:cs="Consolas"/>
-          <w:color w:val="24292E"/>
-          <w:sz w:val="20"/>
-          <w:szCs w:val="20"/>
-          <w:bdr w:val="none" w:sz="0" w:space="0" w:color="auto" w:frame="1"/>
-        </w:rPr>
-        <w:t xml:space="preserve"> false</w:t>
+        <w:t>./puzzle -problem 8-puzzle -algo a_star -mode na -heu manhattan -initial 1,2,3,7,4,5,6,8,0 -goal 1,2,3,8,6,4,7,5,0 -print_path false</w:t>
       </w:r>
     </w:p>
     <w:p>
@@ -3805,7 +3356,6 @@
           <w:bdr w:val="none" w:sz="0" w:space="0" w:color="auto" w:frame="1"/>
         </w:rPr>
       </w:pPr>
-      <w:proofErr w:type="gramStart"/>
       <w:r>
         <w:rPr>
           <w:rFonts w:ascii="Consolas" w:hAnsi="Consolas" w:cs="Consolas"/>
@@ -3814,150 +3364,7 @@
           <w:szCs w:val="20"/>
           <w:bdr w:val="none" w:sz="0" w:space="0" w:color="auto" w:frame="1"/>
         </w:rPr>
-        <w:t>./</w:t>
-      </w:r>
-      <w:proofErr w:type="gramEnd"/>
-      <w:r>
-        <w:rPr>
-          <w:rFonts w:ascii="Consolas" w:hAnsi="Consolas" w:cs="Consolas"/>
-          <w:color w:val="24292E"/>
-          <w:sz w:val="20"/>
-          <w:szCs w:val="20"/>
-          <w:bdr w:val="none" w:sz="0" w:space="0" w:color="auto" w:frame="1"/>
-        </w:rPr>
-        <w:t>puzzle -problem 8-puzzle -</w:t>
-      </w:r>
-      <w:proofErr w:type="spellStart"/>
-      <w:r>
-        <w:rPr>
-          <w:rFonts w:ascii="Consolas" w:hAnsi="Consolas" w:cs="Consolas"/>
-          <w:color w:val="24292E"/>
-          <w:sz w:val="20"/>
-          <w:szCs w:val="20"/>
-          <w:bdr w:val="none" w:sz="0" w:space="0" w:color="auto" w:frame="1"/>
-        </w:rPr>
-        <w:t>algo</w:t>
-      </w:r>
-      <w:proofErr w:type="spellEnd"/>
-      <w:r>
-        <w:rPr>
-          <w:rFonts w:ascii="Consolas" w:hAnsi="Consolas" w:cs="Consolas"/>
-          <w:color w:val="24292E"/>
-          <w:sz w:val="20"/>
-          <w:szCs w:val="20"/>
-          <w:bdr w:val="none" w:sz="0" w:space="0" w:color="auto" w:frame="1"/>
-        </w:rPr>
-        <w:t xml:space="preserve"> </w:t>
-      </w:r>
-      <w:proofErr w:type="spellStart"/>
-      <w:r>
-        <w:rPr>
-          <w:rFonts w:ascii="Consolas" w:hAnsi="Consolas" w:cs="Consolas"/>
-          <w:color w:val="24292E"/>
-          <w:sz w:val="20"/>
-          <w:szCs w:val="20"/>
-          <w:bdr w:val="none" w:sz="0" w:space="0" w:color="auto" w:frame="1"/>
-        </w:rPr>
-        <w:t>ida_star</w:t>
-      </w:r>
-      <w:proofErr w:type="spellEnd"/>
-      <w:r>
-        <w:rPr>
-          <w:rFonts w:ascii="Consolas" w:hAnsi="Consolas" w:cs="Consolas"/>
-          <w:color w:val="24292E"/>
-          <w:sz w:val="20"/>
-          <w:szCs w:val="20"/>
-          <w:bdr w:val="none" w:sz="0" w:space="0" w:color="auto" w:frame="1"/>
-        </w:rPr>
-        <w:t xml:space="preserve"> -mode </w:t>
-      </w:r>
-      <w:proofErr w:type="spellStart"/>
-      <w:r>
-        <w:rPr>
-          <w:rFonts w:ascii="Consolas" w:hAnsi="Consolas" w:cs="Consolas"/>
-          <w:color w:val="24292E"/>
-          <w:sz w:val="20"/>
-          <w:szCs w:val="20"/>
-          <w:bdr w:val="none" w:sz="0" w:space="0" w:color="auto" w:frame="1"/>
-        </w:rPr>
-        <w:t>na</w:t>
-      </w:r>
-      <w:proofErr w:type="spellEnd"/>
-      <w:r>
-        <w:rPr>
-          <w:rFonts w:ascii="Consolas" w:hAnsi="Consolas" w:cs="Consolas"/>
-          <w:color w:val="24292E"/>
-          <w:sz w:val="20"/>
-          <w:szCs w:val="20"/>
-          <w:bdr w:val="none" w:sz="0" w:space="0" w:color="auto" w:frame="1"/>
-        </w:rPr>
-        <w:t xml:space="preserve"> -</w:t>
-      </w:r>
-      <w:proofErr w:type="spellStart"/>
-      <w:r>
-        <w:rPr>
-          <w:rFonts w:ascii="Consolas" w:hAnsi="Consolas" w:cs="Consolas"/>
-          <w:color w:val="24292E"/>
-          <w:sz w:val="20"/>
-          <w:szCs w:val="20"/>
-          <w:bdr w:val="none" w:sz="0" w:space="0" w:color="auto" w:frame="1"/>
-        </w:rPr>
-        <w:t>heu</w:t>
-      </w:r>
-      <w:proofErr w:type="spellEnd"/>
-      <w:r>
-        <w:rPr>
-          <w:rFonts w:ascii="Consolas" w:hAnsi="Consolas" w:cs="Consolas"/>
-          <w:color w:val="24292E"/>
-          <w:sz w:val="20"/>
-          <w:szCs w:val="20"/>
-          <w:bdr w:val="none" w:sz="0" w:space="0" w:color="auto" w:frame="1"/>
-        </w:rPr>
-        <w:t xml:space="preserve"> </w:t>
-      </w:r>
-      <w:proofErr w:type="spellStart"/>
-      <w:r>
-        <w:rPr>
-          <w:rFonts w:ascii="Consolas" w:hAnsi="Consolas" w:cs="Consolas"/>
-          <w:color w:val="24292E"/>
-          <w:sz w:val="20"/>
-          <w:szCs w:val="20"/>
-          <w:bdr w:val="none" w:sz="0" w:space="0" w:color="auto" w:frame="1"/>
-        </w:rPr>
-        <w:t>manhattan</w:t>
-      </w:r>
-      <w:proofErr w:type="spellEnd"/>
-      <w:r>
-        <w:rPr>
-          <w:rFonts w:ascii="Consolas" w:hAnsi="Consolas" w:cs="Consolas"/>
-          <w:color w:val="24292E"/>
-          <w:sz w:val="20"/>
-          <w:szCs w:val="20"/>
-          <w:bdr w:val="none" w:sz="0" w:space="0" w:color="auto" w:frame="1"/>
-        </w:rPr>
-        <w:t xml:space="preserve"> -initial 1,2,3,7,4,5,6,8,0 -goal 1,2,3,8,6,4,7,5,0 -</w:t>
-      </w:r>
-      <w:proofErr w:type="spellStart"/>
-      <w:r>
-        <w:rPr>
-          <w:rFonts w:ascii="Consolas" w:hAnsi="Consolas" w:cs="Consolas"/>
-          <w:color w:val="24292E"/>
-          <w:sz w:val="20"/>
-          <w:szCs w:val="20"/>
-          <w:bdr w:val="none" w:sz="0" w:space="0" w:color="auto" w:frame="1"/>
-        </w:rPr>
-        <w:t>print_path</w:t>
-      </w:r>
-      <w:proofErr w:type="spellEnd"/>
-      <w:r>
-        <w:rPr>
-          <w:rFonts w:ascii="Consolas" w:hAnsi="Consolas" w:cs="Consolas"/>
-          <w:color w:val="24292E"/>
-          <w:sz w:val="20"/>
-          <w:szCs w:val="20"/>
-          <w:bdr w:val="none" w:sz="0" w:space="0" w:color="auto" w:frame="1"/>
-        </w:rPr>
-        <w:t xml:space="preserve"> false</w:t>
+        <w:t>./puzzle -problem 8-puzzle -algo ida_star -mode na -heu manhattan -initial 1,2,3,7,4,5,6,8,0 -goal 1,2,3,8,6,4,7,5,0 -print_path false</w:t>
       </w:r>
     </w:p>
     <w:p>
@@ -3995,23 +3402,7 @@
           <w:rFonts w:ascii="Helvetica" w:hAnsi="Helvetica"/>
           <w:color w:val="24292E"/>
         </w:rPr>
-        <w:t xml:space="preserve">This one is the plain implementation of BFS, where the goal test is </w:t>
-      </w:r>
-      <w:proofErr w:type="gramStart"/>
-      <w:r>
-        <w:rPr>
-          <w:rFonts w:ascii="Helvetica" w:hAnsi="Helvetica"/>
-          <w:color w:val="24292E"/>
-        </w:rPr>
-        <w:t>perform</w:t>
-      </w:r>
-      <w:proofErr w:type="gramEnd"/>
-      <w:r>
-        <w:rPr>
-          <w:rFonts w:ascii="Helvetica" w:hAnsi="Helvetica"/>
-          <w:color w:val="24292E"/>
-        </w:rPr>
-        <w:t xml:space="preserve"> on the exploration phase.</w:t>
+        <w:t>This one is the plain implementation of BFS, where the goal test is perform on the exploration phase.</w:t>
       </w:r>
     </w:p>
     <w:p>
@@ -4061,7 +3452,6 @@
           <w:bdr w:val="none" w:sz="0" w:space="0" w:color="auto" w:frame="1"/>
         </w:rPr>
       </w:pPr>
-      <w:proofErr w:type="gramStart"/>
       <w:r>
         <w:rPr>
           <w:rFonts w:ascii="Consolas" w:hAnsi="Consolas" w:cs="Consolas"/>
@@ -4070,150 +3460,7 @@
           <w:szCs w:val="20"/>
           <w:bdr w:val="none" w:sz="0" w:space="0" w:color="auto" w:frame="1"/>
         </w:rPr>
-        <w:t>./</w:t>
-      </w:r>
-      <w:proofErr w:type="gramEnd"/>
-      <w:r>
-        <w:rPr>
-          <w:rFonts w:ascii="Consolas" w:hAnsi="Consolas" w:cs="Consolas"/>
-          <w:color w:val="24292E"/>
-          <w:sz w:val="20"/>
-          <w:szCs w:val="20"/>
-          <w:bdr w:val="none" w:sz="0" w:space="0" w:color="auto" w:frame="1"/>
-        </w:rPr>
-        <w:t>puzzle -problem 8-puzzle -</w:t>
-      </w:r>
-      <w:proofErr w:type="spellStart"/>
-      <w:r>
-        <w:rPr>
-          <w:rFonts w:ascii="Consolas" w:hAnsi="Consolas" w:cs="Consolas"/>
-          <w:color w:val="24292E"/>
-          <w:sz w:val="20"/>
-          <w:szCs w:val="20"/>
-          <w:bdr w:val="none" w:sz="0" w:space="0" w:color="auto" w:frame="1"/>
-        </w:rPr>
-        <w:t>algo</w:t>
-      </w:r>
-      <w:proofErr w:type="spellEnd"/>
-      <w:r>
-        <w:rPr>
-          <w:rFonts w:ascii="Consolas" w:hAnsi="Consolas" w:cs="Consolas"/>
-          <w:color w:val="24292E"/>
-          <w:sz w:val="20"/>
-          <w:szCs w:val="20"/>
-          <w:bdr w:val="none" w:sz="0" w:space="0" w:color="auto" w:frame="1"/>
-        </w:rPr>
-        <w:t xml:space="preserve"> </w:t>
-      </w:r>
-      <w:proofErr w:type="spellStart"/>
-      <w:r>
-        <w:rPr>
-          <w:rFonts w:ascii="Consolas" w:hAnsi="Consolas" w:cs="Consolas"/>
-          <w:color w:val="24292E"/>
-          <w:sz w:val="20"/>
-          <w:szCs w:val="20"/>
-          <w:bdr w:val="none" w:sz="0" w:space="0" w:color="auto" w:frame="1"/>
-        </w:rPr>
-        <w:t>bfs</w:t>
-      </w:r>
-      <w:proofErr w:type="spellEnd"/>
-      <w:r>
-        <w:rPr>
-          <w:rFonts w:ascii="Consolas" w:hAnsi="Consolas" w:cs="Consolas"/>
-          <w:color w:val="24292E"/>
-          <w:sz w:val="20"/>
-          <w:szCs w:val="20"/>
-          <w:bdr w:val="none" w:sz="0" w:space="0" w:color="auto" w:frame="1"/>
-        </w:rPr>
-        <w:t xml:space="preserve"> -mode </w:t>
-      </w:r>
-      <w:proofErr w:type="spellStart"/>
-      <w:r>
-        <w:rPr>
-          <w:rFonts w:ascii="Consolas" w:hAnsi="Consolas" w:cs="Consolas"/>
-          <w:color w:val="24292E"/>
-          <w:sz w:val="20"/>
-          <w:szCs w:val="20"/>
-          <w:bdr w:val="none" w:sz="0" w:space="0" w:color="auto" w:frame="1"/>
-        </w:rPr>
-        <w:t>na</w:t>
-      </w:r>
-      <w:proofErr w:type="spellEnd"/>
-      <w:r>
-        <w:rPr>
-          <w:rFonts w:ascii="Consolas" w:hAnsi="Consolas" w:cs="Consolas"/>
-          <w:color w:val="24292E"/>
-          <w:sz w:val="20"/>
-          <w:szCs w:val="20"/>
-          <w:bdr w:val="none" w:sz="0" w:space="0" w:color="auto" w:frame="1"/>
-        </w:rPr>
-        <w:t xml:space="preserve"> -</w:t>
-      </w:r>
-      <w:proofErr w:type="spellStart"/>
-      <w:r>
-        <w:rPr>
-          <w:rFonts w:ascii="Consolas" w:hAnsi="Consolas" w:cs="Consolas"/>
-          <w:color w:val="24292E"/>
-          <w:sz w:val="20"/>
-          <w:szCs w:val="20"/>
-          <w:bdr w:val="none" w:sz="0" w:space="0" w:color="auto" w:frame="1"/>
-        </w:rPr>
-        <w:t>heu</w:t>
-      </w:r>
-      <w:proofErr w:type="spellEnd"/>
-      <w:r>
-        <w:rPr>
-          <w:rFonts w:ascii="Consolas" w:hAnsi="Consolas" w:cs="Consolas"/>
-          <w:color w:val="24292E"/>
-          <w:sz w:val="20"/>
-          <w:szCs w:val="20"/>
-          <w:bdr w:val="none" w:sz="0" w:space="0" w:color="auto" w:frame="1"/>
-        </w:rPr>
-        <w:t xml:space="preserve"> </w:t>
-      </w:r>
-      <w:proofErr w:type="spellStart"/>
-      <w:r>
-        <w:rPr>
-          <w:rFonts w:ascii="Consolas" w:hAnsi="Consolas" w:cs="Consolas"/>
-          <w:color w:val="24292E"/>
-          <w:sz w:val="20"/>
-          <w:szCs w:val="20"/>
-          <w:bdr w:val="none" w:sz="0" w:space="0" w:color="auto" w:frame="1"/>
-        </w:rPr>
-        <w:t>manhattan</w:t>
-      </w:r>
-      <w:proofErr w:type="spellEnd"/>
-      <w:r>
-        <w:rPr>
-          <w:rFonts w:ascii="Consolas" w:hAnsi="Consolas" w:cs="Consolas"/>
-          <w:color w:val="24292E"/>
-          <w:sz w:val="20"/>
-          <w:szCs w:val="20"/>
-          <w:bdr w:val="none" w:sz="0" w:space="0" w:color="auto" w:frame="1"/>
-        </w:rPr>
-        <w:t xml:space="preserve"> -initial 1,2,3,7,4,5,6,8,0 -goal 1,2,3,8,6,4,7,5,0 -</w:t>
-      </w:r>
-      <w:proofErr w:type="spellStart"/>
-      <w:r>
-        <w:rPr>
-          <w:rFonts w:ascii="Consolas" w:hAnsi="Consolas" w:cs="Consolas"/>
-          <w:color w:val="24292E"/>
-          <w:sz w:val="20"/>
-          <w:szCs w:val="20"/>
-          <w:bdr w:val="none" w:sz="0" w:space="0" w:color="auto" w:frame="1"/>
-        </w:rPr>
-        <w:t>print_path</w:t>
-      </w:r>
-      <w:proofErr w:type="spellEnd"/>
-      <w:r>
-        <w:rPr>
-          <w:rFonts w:ascii="Consolas" w:hAnsi="Consolas" w:cs="Consolas"/>
-          <w:color w:val="24292E"/>
-          <w:sz w:val="20"/>
-          <w:szCs w:val="20"/>
-          <w:bdr w:val="none" w:sz="0" w:space="0" w:color="auto" w:frame="1"/>
-        </w:rPr>
-        <w:t xml:space="preserve"> false</w:t>
+        <w:t>./puzzle -problem 8-puzzle -algo bfs -mode na -heu manhattan -initial 1,2,3,7,4,5,6,8,0 -goal 1,2,3,8,6,4,7,5,0 -print_path false</w:t>
       </w:r>
     </w:p>
     <w:p>
@@ -4251,39 +3498,7 @@
           <w:rFonts w:ascii="Helvetica" w:hAnsi="Helvetica"/>
           <w:color w:val="24292E"/>
         </w:rPr>
-        <w:t xml:space="preserve">This is a slight variation of the previous one, where the goal test is </w:t>
-      </w:r>
-      <w:proofErr w:type="gramStart"/>
-      <w:r>
-        <w:rPr>
-          <w:rFonts w:ascii="Helvetica" w:hAnsi="Helvetica"/>
-          <w:color w:val="24292E"/>
-        </w:rPr>
-        <w:t>perform</w:t>
-      </w:r>
-      <w:proofErr w:type="gramEnd"/>
-      <w:r>
-        <w:rPr>
-          <w:rFonts w:ascii="Helvetica" w:hAnsi="Helvetica"/>
-          <w:color w:val="24292E"/>
-        </w:rPr>
-        <w:t xml:space="preserve"> on the new state generation phase. </w:t>
-      </w:r>
-      <w:proofErr w:type="gramStart"/>
-      <w:r>
-        <w:rPr>
-          <w:rFonts w:ascii="Helvetica" w:hAnsi="Helvetica"/>
-          <w:color w:val="24292E"/>
-        </w:rPr>
-        <w:t>So</w:t>
-      </w:r>
-      <w:proofErr w:type="gramEnd"/>
-      <w:r>
-        <w:rPr>
-          <w:rFonts w:ascii="Helvetica" w:hAnsi="Helvetica"/>
-          <w:color w:val="24292E"/>
-        </w:rPr>
-        <w:t xml:space="preserve"> the number of generated and expanded nodes has significantly reduced.</w:t>
+        <w:t>This is a slight variation of the previous one, where the goal test is perform on the new state generation phase. So the number of generated and expanded nodes has significantly reduced.</w:t>
       </w:r>
     </w:p>
     <w:p>
@@ -4333,7 +3548,6 @@
           <w:bdr w:val="none" w:sz="0" w:space="0" w:color="auto" w:frame="1"/>
         </w:rPr>
       </w:pPr>
-      <w:proofErr w:type="gramStart"/>
       <w:r>
         <w:rPr>
           <w:rFonts w:ascii="Consolas" w:hAnsi="Consolas" w:cs="Consolas"/>
@@ -4343,128 +3557,7 @@
           <w:bdr w:val="none" w:sz="0" w:space="0" w:color="auto" w:frame="1"/>
         </w:rPr>
         <w:lastRenderedPageBreak/>
-        <w:t>./</w:t>
-      </w:r>
-      <w:proofErr w:type="gramEnd"/>
-      <w:r>
-        <w:rPr>
-          <w:rFonts w:ascii="Consolas" w:hAnsi="Consolas" w:cs="Consolas"/>
-          <w:color w:val="24292E"/>
-          <w:sz w:val="20"/>
-          <w:szCs w:val="20"/>
-          <w:bdr w:val="none" w:sz="0" w:space="0" w:color="auto" w:frame="1"/>
-        </w:rPr>
-        <w:t>puzzle -problem 8-puzzle -</w:t>
-      </w:r>
-      <w:proofErr w:type="spellStart"/>
-      <w:r>
-        <w:rPr>
-          <w:rFonts w:ascii="Consolas" w:hAnsi="Consolas" w:cs="Consolas"/>
-          <w:color w:val="24292E"/>
-          <w:sz w:val="20"/>
-          <w:szCs w:val="20"/>
-          <w:bdr w:val="none" w:sz="0" w:space="0" w:color="auto" w:frame="1"/>
-        </w:rPr>
-        <w:t>algo</w:t>
-      </w:r>
-      <w:proofErr w:type="spellEnd"/>
-      <w:r>
-        <w:rPr>
-          <w:rFonts w:ascii="Consolas" w:hAnsi="Consolas" w:cs="Consolas"/>
-          <w:color w:val="24292E"/>
-          <w:sz w:val="20"/>
-          <w:szCs w:val="20"/>
-          <w:bdr w:val="none" w:sz="0" w:space="0" w:color="auto" w:frame="1"/>
-        </w:rPr>
-        <w:t xml:space="preserve"> </w:t>
-      </w:r>
-      <w:proofErr w:type="spellStart"/>
-      <w:r>
-        <w:rPr>
-          <w:rFonts w:ascii="Consolas" w:hAnsi="Consolas" w:cs="Consolas"/>
-          <w:color w:val="24292E"/>
-          <w:sz w:val="20"/>
-          <w:szCs w:val="20"/>
-          <w:bdr w:val="none" w:sz="0" w:space="0" w:color="auto" w:frame="1"/>
-        </w:rPr>
-        <w:t>bfs</w:t>
-      </w:r>
-      <w:proofErr w:type="spellEnd"/>
-      <w:r>
-        <w:rPr>
-          <w:rFonts w:ascii="Consolas" w:hAnsi="Consolas" w:cs="Consolas"/>
-          <w:color w:val="24292E"/>
-          <w:sz w:val="20"/>
-          <w:szCs w:val="20"/>
-          <w:bdr w:val="none" w:sz="0" w:space="0" w:color="auto" w:frame="1"/>
-        </w:rPr>
-        <w:t xml:space="preserve"> -mode optimized -</w:t>
-      </w:r>
-      <w:proofErr w:type="spellStart"/>
-      <w:r>
-        <w:rPr>
-          <w:rFonts w:ascii="Consolas" w:hAnsi="Consolas" w:cs="Consolas"/>
-          <w:color w:val="24292E"/>
-          <w:sz w:val="20"/>
-          <w:szCs w:val="20"/>
-          <w:bdr w:val="none" w:sz="0" w:space="0" w:color="auto" w:frame="1"/>
-        </w:rPr>
-        <w:t>heu</w:t>
-      </w:r>
-      <w:proofErr w:type="spellEnd"/>
-      <w:r>
-        <w:rPr>
-          <w:rFonts w:ascii="Consolas" w:hAnsi="Consolas" w:cs="Consolas"/>
-          <w:color w:val="24292E"/>
-          <w:sz w:val="20"/>
-          <w:szCs w:val="20"/>
-          <w:bdr w:val="none" w:sz="0" w:space="0" w:color="auto" w:frame="1"/>
-        </w:rPr>
-        <w:t xml:space="preserve"> </w:t>
-      </w:r>
-      <w:proofErr w:type="spellStart"/>
-      <w:r>
-        <w:rPr>
-          <w:rFonts w:ascii="Consolas" w:hAnsi="Consolas" w:cs="Consolas"/>
-          <w:color w:val="24292E"/>
-          <w:sz w:val="20"/>
-          <w:szCs w:val="20"/>
-          <w:bdr w:val="none" w:sz="0" w:space="0" w:color="auto" w:frame="1"/>
-        </w:rPr>
-        <w:t>manhattan</w:t>
-      </w:r>
-      <w:proofErr w:type="spellEnd"/>
-      <w:r>
-        <w:rPr>
-          <w:rFonts w:ascii="Consolas" w:hAnsi="Consolas" w:cs="Consolas"/>
-          <w:color w:val="24292E"/>
-          <w:sz w:val="20"/>
-          <w:szCs w:val="20"/>
-          <w:bdr w:val="none" w:sz="0" w:space="0" w:color="auto" w:frame="1"/>
-        </w:rPr>
-        <w:t xml:space="preserve"> -initial 1,2,3,7,4,5,6,8,0 -goal 1,2,3,8,6,4,7,5,0 -</w:t>
-      </w:r>
-      <w:proofErr w:type="spellStart"/>
-      <w:r>
-        <w:rPr>
-          <w:rFonts w:ascii="Consolas" w:hAnsi="Consolas" w:cs="Consolas"/>
-          <w:color w:val="24292E"/>
-          <w:sz w:val="20"/>
-          <w:szCs w:val="20"/>
-          <w:bdr w:val="none" w:sz="0" w:space="0" w:color="auto" w:frame="1"/>
-        </w:rPr>
-        <w:t>print_path</w:t>
-      </w:r>
-      <w:proofErr w:type="spellEnd"/>
-      <w:r>
-        <w:rPr>
-          <w:rFonts w:ascii="Consolas" w:hAnsi="Consolas" w:cs="Consolas"/>
-          <w:color w:val="24292E"/>
-          <w:sz w:val="20"/>
-          <w:szCs w:val="20"/>
-          <w:bdr w:val="none" w:sz="0" w:space="0" w:color="auto" w:frame="1"/>
-        </w:rPr>
-        <w:t xml:space="preserve"> false</w:t>
+        <w:t>./puzzle -problem 8-puzzle -algo bfs -mode optimized -heu manhattan -initial 1,2,3,7,4,5,6,8,0 -goal 1,2,3,8,6,4,7,5,0 -print_path false</w:t>
       </w:r>
     </w:p>
     <w:p>
@@ -4504,7 +3597,6 @@
         </w:rPr>
         <w:t xml:space="preserve">This variation of BFS is also known as best-first search, where we consider the heuristic path cost to predict the goal and expand the node which has lowest such cost. For efficient selection of the current best node to expand, </w:t>
       </w:r>
-      <w:proofErr w:type="gramStart"/>
       <w:r>
         <w:rPr>
           <w:rFonts w:ascii="Helvetica" w:hAnsi="Helvetica"/>
@@ -4512,29 +3604,12 @@
         </w:rPr>
         <w:t>We</w:t>
       </w:r>
-      <w:proofErr w:type="gramEnd"/>
       <w:r>
         <w:rPr>
           <w:rFonts w:ascii="Helvetica" w:hAnsi="Helvetica"/>
           <w:color w:val="24292E"/>
         </w:rPr>
-        <w:t xml:space="preserve"> used </w:t>
-      </w:r>
-      <w:proofErr w:type="spellStart"/>
-      <w:r>
-        <w:rPr>
-          <w:rFonts w:ascii="Helvetica" w:hAnsi="Helvetica"/>
-          <w:color w:val="24292E"/>
-        </w:rPr>
-        <w:t>priority_queue</w:t>
-      </w:r>
-      <w:proofErr w:type="spellEnd"/>
-      <w:r>
-        <w:rPr>
-          <w:rFonts w:ascii="Helvetica" w:hAnsi="Helvetica"/>
-          <w:color w:val="24292E"/>
-        </w:rPr>
-        <w:t xml:space="preserve"> from C++ Standard Template Library (STL). From table 2 we can observe that, BFS greedy performs the best in solving 8-puzzle. </w:t>
+        <w:t xml:space="preserve"> used priority_queue from C++ Standard Template Library (STL). From table 2 we can observe that, BFS greedy performs the best in solving 8-puzzle. </w:t>
       </w:r>
       <w:r>
         <w:rPr>
@@ -4598,7 +3673,6 @@
           <w:bdr w:val="none" w:sz="0" w:space="0" w:color="auto" w:frame="1"/>
         </w:rPr>
       </w:pPr>
-      <w:proofErr w:type="gramStart"/>
       <w:r>
         <w:rPr>
           <w:rFonts w:ascii="Consolas" w:hAnsi="Consolas" w:cs="Consolas"/>
@@ -4607,128 +3681,7 @@
           <w:szCs w:val="20"/>
           <w:bdr w:val="none" w:sz="0" w:space="0" w:color="auto" w:frame="1"/>
         </w:rPr>
-        <w:t>./</w:t>
-      </w:r>
-      <w:proofErr w:type="gramEnd"/>
-      <w:r>
-        <w:rPr>
-          <w:rFonts w:ascii="Consolas" w:hAnsi="Consolas" w:cs="Consolas"/>
-          <w:color w:val="24292E"/>
-          <w:sz w:val="20"/>
-          <w:szCs w:val="20"/>
-          <w:bdr w:val="none" w:sz="0" w:space="0" w:color="auto" w:frame="1"/>
-        </w:rPr>
-        <w:t>puzzle -problem 8-puzzle -</w:t>
-      </w:r>
-      <w:proofErr w:type="spellStart"/>
-      <w:r>
-        <w:rPr>
-          <w:rFonts w:ascii="Consolas" w:hAnsi="Consolas" w:cs="Consolas"/>
-          <w:color w:val="24292E"/>
-          <w:sz w:val="20"/>
-          <w:szCs w:val="20"/>
-          <w:bdr w:val="none" w:sz="0" w:space="0" w:color="auto" w:frame="1"/>
-        </w:rPr>
-        <w:t>algo</w:t>
-      </w:r>
-      <w:proofErr w:type="spellEnd"/>
-      <w:r>
-        <w:rPr>
-          <w:rFonts w:ascii="Consolas" w:hAnsi="Consolas" w:cs="Consolas"/>
-          <w:color w:val="24292E"/>
-          <w:sz w:val="20"/>
-          <w:szCs w:val="20"/>
-          <w:bdr w:val="none" w:sz="0" w:space="0" w:color="auto" w:frame="1"/>
-        </w:rPr>
-        <w:t xml:space="preserve"> </w:t>
-      </w:r>
-      <w:proofErr w:type="spellStart"/>
-      <w:r>
-        <w:rPr>
-          <w:rFonts w:ascii="Consolas" w:hAnsi="Consolas" w:cs="Consolas"/>
-          <w:color w:val="24292E"/>
-          <w:sz w:val="20"/>
-          <w:szCs w:val="20"/>
-          <w:bdr w:val="none" w:sz="0" w:space="0" w:color="auto" w:frame="1"/>
-        </w:rPr>
-        <w:t>bfs</w:t>
-      </w:r>
-      <w:proofErr w:type="spellEnd"/>
-      <w:r>
-        <w:rPr>
-          <w:rFonts w:ascii="Consolas" w:hAnsi="Consolas" w:cs="Consolas"/>
-          <w:color w:val="24292E"/>
-          <w:sz w:val="20"/>
-          <w:szCs w:val="20"/>
-          <w:bdr w:val="none" w:sz="0" w:space="0" w:color="auto" w:frame="1"/>
-        </w:rPr>
-        <w:t xml:space="preserve"> -mode greedy -</w:t>
-      </w:r>
-      <w:proofErr w:type="spellStart"/>
-      <w:r>
-        <w:rPr>
-          <w:rFonts w:ascii="Consolas" w:hAnsi="Consolas" w:cs="Consolas"/>
-          <w:color w:val="24292E"/>
-          <w:sz w:val="20"/>
-          <w:szCs w:val="20"/>
-          <w:bdr w:val="none" w:sz="0" w:space="0" w:color="auto" w:frame="1"/>
-        </w:rPr>
-        <w:t>heu</w:t>
-      </w:r>
-      <w:proofErr w:type="spellEnd"/>
-      <w:r>
-        <w:rPr>
-          <w:rFonts w:ascii="Consolas" w:hAnsi="Consolas" w:cs="Consolas"/>
-          <w:color w:val="24292E"/>
-          <w:sz w:val="20"/>
-          <w:szCs w:val="20"/>
-          <w:bdr w:val="none" w:sz="0" w:space="0" w:color="auto" w:frame="1"/>
-        </w:rPr>
-        <w:t xml:space="preserve"> </w:t>
-      </w:r>
-      <w:proofErr w:type="spellStart"/>
-      <w:r>
-        <w:rPr>
-          <w:rFonts w:ascii="Consolas" w:hAnsi="Consolas" w:cs="Consolas"/>
-          <w:color w:val="24292E"/>
-          <w:sz w:val="20"/>
-          <w:szCs w:val="20"/>
-          <w:bdr w:val="none" w:sz="0" w:space="0" w:color="auto" w:frame="1"/>
-        </w:rPr>
-        <w:t>manhattan</w:t>
-      </w:r>
-      <w:proofErr w:type="spellEnd"/>
-      <w:r>
-        <w:rPr>
-          <w:rFonts w:ascii="Consolas" w:hAnsi="Consolas" w:cs="Consolas"/>
-          <w:color w:val="24292E"/>
-          <w:sz w:val="20"/>
-          <w:szCs w:val="20"/>
-          <w:bdr w:val="none" w:sz="0" w:space="0" w:color="auto" w:frame="1"/>
-        </w:rPr>
-        <w:t xml:space="preserve"> -initial 1,2,3,7,4,5,6,8,0 -goal 1,2,3,8,6,4,7,5,0 -</w:t>
-      </w:r>
-      <w:proofErr w:type="spellStart"/>
-      <w:r>
-        <w:rPr>
-          <w:rFonts w:ascii="Consolas" w:hAnsi="Consolas" w:cs="Consolas"/>
-          <w:color w:val="24292E"/>
-          <w:sz w:val="20"/>
-          <w:szCs w:val="20"/>
-          <w:bdr w:val="none" w:sz="0" w:space="0" w:color="auto" w:frame="1"/>
-        </w:rPr>
-        <w:t>print_path</w:t>
-      </w:r>
-      <w:proofErr w:type="spellEnd"/>
-      <w:r>
-        <w:rPr>
-          <w:rFonts w:ascii="Consolas" w:hAnsi="Consolas" w:cs="Consolas"/>
-          <w:color w:val="24292E"/>
-          <w:sz w:val="20"/>
-          <w:szCs w:val="20"/>
-          <w:bdr w:val="none" w:sz="0" w:space="0" w:color="auto" w:frame="1"/>
-        </w:rPr>
-        <w:t xml:space="preserve"> false</w:t>
+        <w:t>./puzzle -problem 8-puzzle -algo bfs -mode greedy -heu manhattan -initial 1,2,3,7,4,5,6,8,0 -goal 1,2,3,8,6,4,7,5,0 -print_path false</w:t>
       </w:r>
     </w:p>
     <w:p>
@@ -4766,23 +3719,7 @@
           <w:rFonts w:ascii="Helvetica" w:hAnsi="Helvetica"/>
           <w:color w:val="24292E"/>
         </w:rPr>
-        <w:t xml:space="preserve">Started 2 search simultaneously, one from initial state to the goal and another in the reverse direction. To avoid the complexity of multiple threads, we make an alternate strategy to expand the nodes by a single layer from both </w:t>
-      </w:r>
-      <w:proofErr w:type="gramStart"/>
-      <w:r>
-        <w:rPr>
-          <w:rFonts w:ascii="Helvetica" w:hAnsi="Helvetica"/>
-          <w:color w:val="24292E"/>
-        </w:rPr>
-        <w:t>direction</w:t>
-      </w:r>
-      <w:proofErr w:type="gramEnd"/>
-      <w:r>
-        <w:rPr>
-          <w:rFonts w:ascii="Helvetica" w:hAnsi="Helvetica"/>
-          <w:color w:val="24292E"/>
-        </w:rPr>
-        <w:t>. By this strategy, the search from initial state to the goal state expand one depth and check if any solution found from the reverse direction (i.e. goal to the initial state). If no such solution found, then we moved to the reverse direction search and similarly expand by a single depth and perform the same operation.</w:t>
+        <w:t>Started 2 search simultaneously, one from initial state to the goal and another in the reverse direction. To avoid the complexity of multiple threads, we make an alternate strategy to expand the nodes by a single layer from both direction. By this strategy, the search from initial state to the goal state expand one depth and check if any solution found from the reverse direction (i.e. goal to the initial state). If no such solution found, then we moved to the reverse direction search and similarly expand by a single depth and perform the same operation.</w:t>
       </w:r>
     </w:p>
     <w:p>
@@ -4832,7 +3769,6 @@
           <w:bdr w:val="none" w:sz="0" w:space="0" w:color="auto" w:frame="1"/>
         </w:rPr>
       </w:pPr>
-      <w:proofErr w:type="gramStart"/>
       <w:r>
         <w:rPr>
           <w:rFonts w:ascii="Consolas" w:hAnsi="Consolas" w:cs="Consolas"/>
@@ -4841,128 +3777,7 @@
           <w:szCs w:val="20"/>
           <w:bdr w:val="none" w:sz="0" w:space="0" w:color="auto" w:frame="1"/>
         </w:rPr>
-        <w:t>./</w:t>
-      </w:r>
-      <w:proofErr w:type="gramEnd"/>
-      <w:r>
-        <w:rPr>
-          <w:rFonts w:ascii="Consolas" w:hAnsi="Consolas" w:cs="Consolas"/>
-          <w:color w:val="24292E"/>
-          <w:sz w:val="20"/>
-          <w:szCs w:val="20"/>
-          <w:bdr w:val="none" w:sz="0" w:space="0" w:color="auto" w:frame="1"/>
-        </w:rPr>
-        <w:t>puzzle -problem 8-puzzle -</w:t>
-      </w:r>
-      <w:proofErr w:type="spellStart"/>
-      <w:r>
-        <w:rPr>
-          <w:rFonts w:ascii="Consolas" w:hAnsi="Consolas" w:cs="Consolas"/>
-          <w:color w:val="24292E"/>
-          <w:sz w:val="20"/>
-          <w:szCs w:val="20"/>
-          <w:bdr w:val="none" w:sz="0" w:space="0" w:color="auto" w:frame="1"/>
-        </w:rPr>
-        <w:t>algo</w:t>
-      </w:r>
-      <w:proofErr w:type="spellEnd"/>
-      <w:r>
-        <w:rPr>
-          <w:rFonts w:ascii="Consolas" w:hAnsi="Consolas" w:cs="Consolas"/>
-          <w:color w:val="24292E"/>
-          <w:sz w:val="20"/>
-          <w:szCs w:val="20"/>
-          <w:bdr w:val="none" w:sz="0" w:space="0" w:color="auto" w:frame="1"/>
-        </w:rPr>
-        <w:t xml:space="preserve"> </w:t>
-      </w:r>
-      <w:proofErr w:type="spellStart"/>
-      <w:r>
-        <w:rPr>
-          <w:rFonts w:ascii="Consolas" w:hAnsi="Consolas" w:cs="Consolas"/>
-          <w:color w:val="24292E"/>
-          <w:sz w:val="20"/>
-          <w:szCs w:val="20"/>
-          <w:bdr w:val="none" w:sz="0" w:space="0" w:color="auto" w:frame="1"/>
-        </w:rPr>
-        <w:t>bfs</w:t>
-      </w:r>
-      <w:proofErr w:type="spellEnd"/>
-      <w:r>
-        <w:rPr>
-          <w:rFonts w:ascii="Consolas" w:hAnsi="Consolas" w:cs="Consolas"/>
-          <w:color w:val="24292E"/>
-          <w:sz w:val="20"/>
-          <w:szCs w:val="20"/>
-          <w:bdr w:val="none" w:sz="0" w:space="0" w:color="auto" w:frame="1"/>
-        </w:rPr>
-        <w:t xml:space="preserve"> -mode bi-directional -</w:t>
-      </w:r>
-      <w:proofErr w:type="spellStart"/>
-      <w:r>
-        <w:rPr>
-          <w:rFonts w:ascii="Consolas" w:hAnsi="Consolas" w:cs="Consolas"/>
-          <w:color w:val="24292E"/>
-          <w:sz w:val="20"/>
-          <w:szCs w:val="20"/>
-          <w:bdr w:val="none" w:sz="0" w:space="0" w:color="auto" w:frame="1"/>
-        </w:rPr>
-        <w:t>heu</w:t>
-      </w:r>
-      <w:proofErr w:type="spellEnd"/>
-      <w:r>
-        <w:rPr>
-          <w:rFonts w:ascii="Consolas" w:hAnsi="Consolas" w:cs="Consolas"/>
-          <w:color w:val="24292E"/>
-          <w:sz w:val="20"/>
-          <w:szCs w:val="20"/>
-          <w:bdr w:val="none" w:sz="0" w:space="0" w:color="auto" w:frame="1"/>
-        </w:rPr>
-        <w:t xml:space="preserve"> </w:t>
-      </w:r>
-      <w:proofErr w:type="spellStart"/>
-      <w:r>
-        <w:rPr>
-          <w:rFonts w:ascii="Consolas" w:hAnsi="Consolas" w:cs="Consolas"/>
-          <w:color w:val="24292E"/>
-          <w:sz w:val="20"/>
-          <w:szCs w:val="20"/>
-          <w:bdr w:val="none" w:sz="0" w:space="0" w:color="auto" w:frame="1"/>
-        </w:rPr>
-        <w:t>manhattan</w:t>
-      </w:r>
-      <w:proofErr w:type="spellEnd"/>
-      <w:r>
-        <w:rPr>
-          <w:rFonts w:ascii="Consolas" w:hAnsi="Consolas" w:cs="Consolas"/>
-          <w:color w:val="24292E"/>
-          <w:sz w:val="20"/>
-          <w:szCs w:val="20"/>
-          <w:bdr w:val="none" w:sz="0" w:space="0" w:color="auto" w:frame="1"/>
-        </w:rPr>
-        <w:t xml:space="preserve"> -initial 1,2,3,7,4,5,6,8,0 -goal 1,2,3,8,6,4,7,5,0 -</w:t>
-      </w:r>
-      <w:proofErr w:type="spellStart"/>
-      <w:r>
-        <w:rPr>
-          <w:rFonts w:ascii="Consolas" w:hAnsi="Consolas" w:cs="Consolas"/>
-          <w:color w:val="24292E"/>
-          <w:sz w:val="20"/>
-          <w:szCs w:val="20"/>
-          <w:bdr w:val="none" w:sz="0" w:space="0" w:color="auto" w:frame="1"/>
-        </w:rPr>
-        <w:t>print_path</w:t>
-      </w:r>
-      <w:proofErr w:type="spellEnd"/>
-      <w:r>
-        <w:rPr>
-          <w:rFonts w:ascii="Consolas" w:hAnsi="Consolas" w:cs="Consolas"/>
-          <w:color w:val="24292E"/>
-          <w:sz w:val="20"/>
-          <w:szCs w:val="20"/>
-          <w:bdr w:val="none" w:sz="0" w:space="0" w:color="auto" w:frame="1"/>
-        </w:rPr>
-        <w:t xml:space="preserve"> false</w:t>
+        <w:t>./puzzle -problem 8-puzzle -algo bfs -mode bi-directional -heu manhattan -initial 1,2,3,7,4,5,6,8,0 -goal 1,2,3,8,6,4,7,5,0 -print_path false</w:t>
       </w:r>
     </w:p>
     <w:p>
@@ -5050,7 +3865,6 @@
           <w:bdr w:val="none" w:sz="0" w:space="0" w:color="auto" w:frame="1"/>
         </w:rPr>
       </w:pPr>
-      <w:proofErr w:type="gramStart"/>
       <w:r>
         <w:rPr>
           <w:rFonts w:ascii="Consolas" w:hAnsi="Consolas" w:cs="Consolas"/>
@@ -5059,128 +3873,7 @@
           <w:szCs w:val="20"/>
           <w:bdr w:val="none" w:sz="0" w:space="0" w:color="auto" w:frame="1"/>
         </w:rPr>
-        <w:t>./</w:t>
-      </w:r>
-      <w:proofErr w:type="gramEnd"/>
-      <w:r>
-        <w:rPr>
-          <w:rFonts w:ascii="Consolas" w:hAnsi="Consolas" w:cs="Consolas"/>
-          <w:color w:val="24292E"/>
-          <w:sz w:val="20"/>
-          <w:szCs w:val="20"/>
-          <w:bdr w:val="none" w:sz="0" w:space="0" w:color="auto" w:frame="1"/>
-        </w:rPr>
-        <w:t>puzzle -problem 8-puzzle -</w:t>
-      </w:r>
-      <w:proofErr w:type="spellStart"/>
-      <w:r>
-        <w:rPr>
-          <w:rFonts w:ascii="Consolas" w:hAnsi="Consolas" w:cs="Consolas"/>
-          <w:color w:val="24292E"/>
-          <w:sz w:val="20"/>
-          <w:szCs w:val="20"/>
-          <w:bdr w:val="none" w:sz="0" w:space="0" w:color="auto" w:frame="1"/>
-        </w:rPr>
-        <w:t>algo</w:t>
-      </w:r>
-      <w:proofErr w:type="spellEnd"/>
-      <w:r>
-        <w:rPr>
-          <w:rFonts w:ascii="Consolas" w:hAnsi="Consolas" w:cs="Consolas"/>
-          <w:color w:val="24292E"/>
-          <w:sz w:val="20"/>
-          <w:szCs w:val="20"/>
-          <w:bdr w:val="none" w:sz="0" w:space="0" w:color="auto" w:frame="1"/>
-        </w:rPr>
-        <w:t xml:space="preserve"> </w:t>
-      </w:r>
-      <w:proofErr w:type="spellStart"/>
-      <w:r>
-        <w:rPr>
-          <w:rFonts w:ascii="Consolas" w:hAnsi="Consolas" w:cs="Consolas"/>
-          <w:color w:val="24292E"/>
-          <w:sz w:val="20"/>
-          <w:szCs w:val="20"/>
-          <w:bdr w:val="none" w:sz="0" w:space="0" w:color="auto" w:frame="1"/>
-        </w:rPr>
-        <w:t>dfs</w:t>
-      </w:r>
-      <w:proofErr w:type="spellEnd"/>
-      <w:r>
-        <w:rPr>
-          <w:rFonts w:ascii="Consolas" w:hAnsi="Consolas" w:cs="Consolas"/>
-          <w:color w:val="24292E"/>
-          <w:sz w:val="20"/>
-          <w:szCs w:val="20"/>
-          <w:bdr w:val="none" w:sz="0" w:space="0" w:color="auto" w:frame="1"/>
-        </w:rPr>
-        <w:t xml:space="preserve"> -mode recursive -</w:t>
-      </w:r>
-      <w:proofErr w:type="spellStart"/>
-      <w:r>
-        <w:rPr>
-          <w:rFonts w:ascii="Consolas" w:hAnsi="Consolas" w:cs="Consolas"/>
-          <w:color w:val="24292E"/>
-          <w:sz w:val="20"/>
-          <w:szCs w:val="20"/>
-          <w:bdr w:val="none" w:sz="0" w:space="0" w:color="auto" w:frame="1"/>
-        </w:rPr>
-        <w:t>heu</w:t>
-      </w:r>
-      <w:proofErr w:type="spellEnd"/>
-      <w:r>
-        <w:rPr>
-          <w:rFonts w:ascii="Consolas" w:hAnsi="Consolas" w:cs="Consolas"/>
-          <w:color w:val="24292E"/>
-          <w:sz w:val="20"/>
-          <w:szCs w:val="20"/>
-          <w:bdr w:val="none" w:sz="0" w:space="0" w:color="auto" w:frame="1"/>
-        </w:rPr>
-        <w:t xml:space="preserve"> </w:t>
-      </w:r>
-      <w:proofErr w:type="spellStart"/>
-      <w:r>
-        <w:rPr>
-          <w:rFonts w:ascii="Consolas" w:hAnsi="Consolas" w:cs="Consolas"/>
-          <w:color w:val="24292E"/>
-          <w:sz w:val="20"/>
-          <w:szCs w:val="20"/>
-          <w:bdr w:val="none" w:sz="0" w:space="0" w:color="auto" w:frame="1"/>
-        </w:rPr>
-        <w:t>manhattan</w:t>
-      </w:r>
-      <w:proofErr w:type="spellEnd"/>
-      <w:r>
-        <w:rPr>
-          <w:rFonts w:ascii="Consolas" w:hAnsi="Consolas" w:cs="Consolas"/>
-          <w:color w:val="24292E"/>
-          <w:sz w:val="20"/>
-          <w:szCs w:val="20"/>
-          <w:bdr w:val="none" w:sz="0" w:space="0" w:color="auto" w:frame="1"/>
-        </w:rPr>
-        <w:t xml:space="preserve"> -initial 1,2,3,7,4,5,6,8,0 -goal 1,2,3,8,6,4,7,5,0 -</w:t>
-      </w:r>
-      <w:proofErr w:type="spellStart"/>
-      <w:r>
-        <w:rPr>
-          <w:rFonts w:ascii="Consolas" w:hAnsi="Consolas" w:cs="Consolas"/>
-          <w:color w:val="24292E"/>
-          <w:sz w:val="20"/>
-          <w:szCs w:val="20"/>
-          <w:bdr w:val="none" w:sz="0" w:space="0" w:color="auto" w:frame="1"/>
-        </w:rPr>
-        <w:t>print_path</w:t>
-      </w:r>
-      <w:proofErr w:type="spellEnd"/>
-      <w:r>
-        <w:rPr>
-          <w:rFonts w:ascii="Consolas" w:hAnsi="Consolas" w:cs="Consolas"/>
-          <w:color w:val="24292E"/>
-          <w:sz w:val="20"/>
-          <w:szCs w:val="20"/>
-          <w:bdr w:val="none" w:sz="0" w:space="0" w:color="auto" w:frame="1"/>
-        </w:rPr>
-        <w:t xml:space="preserve"> false</w:t>
+        <w:t>./puzzle -problem 8-puzzle -algo dfs -mode recursive -heu manhattan -initial 1,2,3,7,4,5,6,8,0 -goal 1,2,3,8,6,4,7,5,0 -print_path false</w:t>
       </w:r>
     </w:p>
     <w:p>
@@ -5218,23 +3911,7 @@
           <w:rFonts w:ascii="Helvetica" w:hAnsi="Helvetica"/>
           <w:color w:val="24292E"/>
         </w:rPr>
-        <w:t xml:space="preserve">To avoid the stack overflow by deep recursion, we introduce the </w:t>
-      </w:r>
-      <w:proofErr w:type="gramStart"/>
-      <w:r>
-        <w:rPr>
-          <w:rFonts w:ascii="Helvetica" w:hAnsi="Helvetica"/>
-          <w:color w:val="24292E"/>
-        </w:rPr>
-        <w:t>stack based</w:t>
-      </w:r>
-      <w:proofErr w:type="gramEnd"/>
-      <w:r>
-        <w:rPr>
-          <w:rFonts w:ascii="Helvetica" w:hAnsi="Helvetica"/>
-          <w:color w:val="24292E"/>
-        </w:rPr>
-        <w:t xml:space="preserve"> implementation of DFS. We found it particularly useful as from the table 2 we can observer recursive DFS caught segmentation fault in 4 out of 10 cases due to stack overflow. On the other hand, stack based DFS receive 0 segmentation fault.</w:t>
+        <w:t>To avoid the stack overflow by deep recursion, we introduce the stack based implementation of DFS. We found it particularly useful as from the table 2 we can observer recursive DFS caught segmentation fault in 4 out of 10 cases due to stack overflow. On the other hand, stack based DFS receive 0 segmentation fault.</w:t>
       </w:r>
     </w:p>
     <w:p>
@@ -5285,7 +3962,6 @@
           <w:bdr w:val="none" w:sz="0" w:space="0" w:color="auto" w:frame="1"/>
         </w:rPr>
       </w:pPr>
-      <w:proofErr w:type="gramStart"/>
       <w:r>
         <w:rPr>
           <w:rFonts w:ascii="Consolas" w:hAnsi="Consolas" w:cs="Consolas"/>
@@ -5294,128 +3970,7 @@
           <w:szCs w:val="20"/>
           <w:bdr w:val="none" w:sz="0" w:space="0" w:color="auto" w:frame="1"/>
         </w:rPr>
-        <w:t>./</w:t>
-      </w:r>
-      <w:proofErr w:type="gramEnd"/>
-      <w:r>
-        <w:rPr>
-          <w:rFonts w:ascii="Consolas" w:hAnsi="Consolas" w:cs="Consolas"/>
-          <w:color w:val="24292E"/>
-          <w:sz w:val="20"/>
-          <w:szCs w:val="20"/>
-          <w:bdr w:val="none" w:sz="0" w:space="0" w:color="auto" w:frame="1"/>
-        </w:rPr>
-        <w:t>puzzle -problem 8-puzzle -</w:t>
-      </w:r>
-      <w:proofErr w:type="spellStart"/>
-      <w:r>
-        <w:rPr>
-          <w:rFonts w:ascii="Consolas" w:hAnsi="Consolas" w:cs="Consolas"/>
-          <w:color w:val="24292E"/>
-          <w:sz w:val="20"/>
-          <w:szCs w:val="20"/>
-          <w:bdr w:val="none" w:sz="0" w:space="0" w:color="auto" w:frame="1"/>
-        </w:rPr>
-        <w:t>algo</w:t>
-      </w:r>
-      <w:proofErr w:type="spellEnd"/>
-      <w:r>
-        <w:rPr>
-          <w:rFonts w:ascii="Consolas" w:hAnsi="Consolas" w:cs="Consolas"/>
-          <w:color w:val="24292E"/>
-          <w:sz w:val="20"/>
-          <w:szCs w:val="20"/>
-          <w:bdr w:val="none" w:sz="0" w:space="0" w:color="auto" w:frame="1"/>
-        </w:rPr>
-        <w:t xml:space="preserve"> </w:t>
-      </w:r>
-      <w:proofErr w:type="spellStart"/>
-      <w:r>
-        <w:rPr>
-          <w:rFonts w:ascii="Consolas" w:hAnsi="Consolas" w:cs="Consolas"/>
-          <w:color w:val="24292E"/>
-          <w:sz w:val="20"/>
-          <w:szCs w:val="20"/>
-          <w:bdr w:val="none" w:sz="0" w:space="0" w:color="auto" w:frame="1"/>
-        </w:rPr>
-        <w:t>dfs</w:t>
-      </w:r>
-      <w:proofErr w:type="spellEnd"/>
-      <w:r>
-        <w:rPr>
-          <w:rFonts w:ascii="Consolas" w:hAnsi="Consolas" w:cs="Consolas"/>
-          <w:color w:val="24292E"/>
-          <w:sz w:val="20"/>
-          <w:szCs w:val="20"/>
-          <w:bdr w:val="none" w:sz="0" w:space="0" w:color="auto" w:frame="1"/>
-        </w:rPr>
-        <w:t xml:space="preserve"> -mode stack-based -</w:t>
-      </w:r>
-      <w:proofErr w:type="spellStart"/>
-      <w:r>
-        <w:rPr>
-          <w:rFonts w:ascii="Consolas" w:hAnsi="Consolas" w:cs="Consolas"/>
-          <w:color w:val="24292E"/>
-          <w:sz w:val="20"/>
-          <w:szCs w:val="20"/>
-          <w:bdr w:val="none" w:sz="0" w:space="0" w:color="auto" w:frame="1"/>
-        </w:rPr>
-        <w:t>heu</w:t>
-      </w:r>
-      <w:proofErr w:type="spellEnd"/>
-      <w:r>
-        <w:rPr>
-          <w:rFonts w:ascii="Consolas" w:hAnsi="Consolas" w:cs="Consolas"/>
-          <w:color w:val="24292E"/>
-          <w:sz w:val="20"/>
-          <w:szCs w:val="20"/>
-          <w:bdr w:val="none" w:sz="0" w:space="0" w:color="auto" w:frame="1"/>
-        </w:rPr>
-        <w:t xml:space="preserve"> </w:t>
-      </w:r>
-      <w:proofErr w:type="spellStart"/>
-      <w:r>
-        <w:rPr>
-          <w:rFonts w:ascii="Consolas" w:hAnsi="Consolas" w:cs="Consolas"/>
-          <w:color w:val="24292E"/>
-          <w:sz w:val="20"/>
-          <w:szCs w:val="20"/>
-          <w:bdr w:val="none" w:sz="0" w:space="0" w:color="auto" w:frame="1"/>
-        </w:rPr>
-        <w:t>manhattan</w:t>
-      </w:r>
-      <w:proofErr w:type="spellEnd"/>
-      <w:r>
-        <w:rPr>
-          <w:rFonts w:ascii="Consolas" w:hAnsi="Consolas" w:cs="Consolas"/>
-          <w:color w:val="24292E"/>
-          <w:sz w:val="20"/>
-          <w:szCs w:val="20"/>
-          <w:bdr w:val="none" w:sz="0" w:space="0" w:color="auto" w:frame="1"/>
-        </w:rPr>
-        <w:t xml:space="preserve"> -initial 1,2,3,7,4,5,6,8,0 -goal 1,2,3,8,6,4,7,5,0 -</w:t>
-      </w:r>
-      <w:proofErr w:type="spellStart"/>
-      <w:r>
-        <w:rPr>
-          <w:rFonts w:ascii="Consolas" w:hAnsi="Consolas" w:cs="Consolas"/>
-          <w:color w:val="24292E"/>
-          <w:sz w:val="20"/>
-          <w:szCs w:val="20"/>
-          <w:bdr w:val="none" w:sz="0" w:space="0" w:color="auto" w:frame="1"/>
-        </w:rPr>
-        <w:t>print_path</w:t>
-      </w:r>
-      <w:proofErr w:type="spellEnd"/>
-      <w:r>
-        <w:rPr>
-          <w:rFonts w:ascii="Consolas" w:hAnsi="Consolas" w:cs="Consolas"/>
-          <w:color w:val="24292E"/>
-          <w:sz w:val="20"/>
-          <w:szCs w:val="20"/>
-          <w:bdr w:val="none" w:sz="0" w:space="0" w:color="auto" w:frame="1"/>
-        </w:rPr>
-        <w:t xml:space="preserve"> false</w:t>
+        <w:t>./puzzle -problem 8-puzzle -algo dfs -mode stack-based -heu manhattan -initial 1,2,3,7,4,5,6,8,0 -goal 1,2,3,8,6,4,7,5,0 -print_path false</w:t>
       </w:r>
     </w:p>
     <w:p>
@@ -5503,7 +4058,6 @@
           <w:bdr w:val="none" w:sz="0" w:space="0" w:color="auto" w:frame="1"/>
         </w:rPr>
       </w:pPr>
-      <w:proofErr w:type="gramStart"/>
       <w:r>
         <w:rPr>
           <w:rFonts w:ascii="Consolas" w:hAnsi="Consolas" w:cs="Consolas"/>
@@ -5512,150 +4066,7 @@
           <w:szCs w:val="20"/>
           <w:bdr w:val="none" w:sz="0" w:space="0" w:color="auto" w:frame="1"/>
         </w:rPr>
-        <w:t>./</w:t>
-      </w:r>
-      <w:proofErr w:type="gramEnd"/>
-      <w:r>
-        <w:rPr>
-          <w:rFonts w:ascii="Consolas" w:hAnsi="Consolas" w:cs="Consolas"/>
-          <w:color w:val="24292E"/>
-          <w:sz w:val="20"/>
-          <w:szCs w:val="20"/>
-          <w:bdr w:val="none" w:sz="0" w:space="0" w:color="auto" w:frame="1"/>
-        </w:rPr>
-        <w:t>puzzle -problem 8-puzzle -</w:t>
-      </w:r>
-      <w:proofErr w:type="spellStart"/>
-      <w:r>
-        <w:rPr>
-          <w:rFonts w:ascii="Consolas" w:hAnsi="Consolas" w:cs="Consolas"/>
-          <w:color w:val="24292E"/>
-          <w:sz w:val="20"/>
-          <w:szCs w:val="20"/>
-          <w:bdr w:val="none" w:sz="0" w:space="0" w:color="auto" w:frame="1"/>
-        </w:rPr>
-        <w:t>algo</w:t>
-      </w:r>
-      <w:proofErr w:type="spellEnd"/>
-      <w:r>
-        <w:rPr>
-          <w:rFonts w:ascii="Consolas" w:hAnsi="Consolas" w:cs="Consolas"/>
-          <w:color w:val="24292E"/>
-          <w:sz w:val="20"/>
-          <w:szCs w:val="20"/>
-          <w:bdr w:val="none" w:sz="0" w:space="0" w:color="auto" w:frame="1"/>
-        </w:rPr>
-        <w:t xml:space="preserve"> </w:t>
-      </w:r>
-      <w:proofErr w:type="spellStart"/>
-      <w:r>
-        <w:rPr>
-          <w:rFonts w:ascii="Consolas" w:hAnsi="Consolas" w:cs="Consolas"/>
-          <w:color w:val="24292E"/>
-          <w:sz w:val="20"/>
-          <w:szCs w:val="20"/>
-          <w:bdr w:val="none" w:sz="0" w:space="0" w:color="auto" w:frame="1"/>
-        </w:rPr>
-        <w:t>dls</w:t>
-      </w:r>
-      <w:proofErr w:type="spellEnd"/>
-      <w:r>
-        <w:rPr>
-          <w:rFonts w:ascii="Consolas" w:hAnsi="Consolas" w:cs="Consolas"/>
-          <w:color w:val="24292E"/>
-          <w:sz w:val="20"/>
-          <w:szCs w:val="20"/>
-          <w:bdr w:val="none" w:sz="0" w:space="0" w:color="auto" w:frame="1"/>
-        </w:rPr>
-        <w:t xml:space="preserve"> -mode </w:t>
-      </w:r>
-      <w:proofErr w:type="spellStart"/>
-      <w:r>
-        <w:rPr>
-          <w:rFonts w:ascii="Consolas" w:hAnsi="Consolas" w:cs="Consolas"/>
-          <w:color w:val="24292E"/>
-          <w:sz w:val="20"/>
-          <w:szCs w:val="20"/>
-          <w:bdr w:val="none" w:sz="0" w:space="0" w:color="auto" w:frame="1"/>
-        </w:rPr>
-        <w:t>na</w:t>
-      </w:r>
-      <w:proofErr w:type="spellEnd"/>
-      <w:r>
-        <w:rPr>
-          <w:rFonts w:ascii="Consolas" w:hAnsi="Consolas" w:cs="Consolas"/>
-          <w:color w:val="24292E"/>
-          <w:sz w:val="20"/>
-          <w:szCs w:val="20"/>
-          <w:bdr w:val="none" w:sz="0" w:space="0" w:color="auto" w:frame="1"/>
-        </w:rPr>
-        <w:t xml:space="preserve"> -</w:t>
-      </w:r>
-      <w:proofErr w:type="spellStart"/>
-      <w:r>
-        <w:rPr>
-          <w:rFonts w:ascii="Consolas" w:hAnsi="Consolas" w:cs="Consolas"/>
-          <w:color w:val="24292E"/>
-          <w:sz w:val="20"/>
-          <w:szCs w:val="20"/>
-          <w:bdr w:val="none" w:sz="0" w:space="0" w:color="auto" w:frame="1"/>
-        </w:rPr>
-        <w:t>heu</w:t>
-      </w:r>
-      <w:proofErr w:type="spellEnd"/>
-      <w:r>
-        <w:rPr>
-          <w:rFonts w:ascii="Consolas" w:hAnsi="Consolas" w:cs="Consolas"/>
-          <w:color w:val="24292E"/>
-          <w:sz w:val="20"/>
-          <w:szCs w:val="20"/>
-          <w:bdr w:val="none" w:sz="0" w:space="0" w:color="auto" w:frame="1"/>
-        </w:rPr>
-        <w:t xml:space="preserve"> </w:t>
-      </w:r>
-      <w:proofErr w:type="spellStart"/>
-      <w:r>
-        <w:rPr>
-          <w:rFonts w:ascii="Consolas" w:hAnsi="Consolas" w:cs="Consolas"/>
-          <w:color w:val="24292E"/>
-          <w:sz w:val="20"/>
-          <w:szCs w:val="20"/>
-          <w:bdr w:val="none" w:sz="0" w:space="0" w:color="auto" w:frame="1"/>
-        </w:rPr>
-        <w:t>manhattan</w:t>
-      </w:r>
-      <w:proofErr w:type="spellEnd"/>
-      <w:r>
-        <w:rPr>
-          <w:rFonts w:ascii="Consolas" w:hAnsi="Consolas" w:cs="Consolas"/>
-          <w:color w:val="24292E"/>
-          <w:sz w:val="20"/>
-          <w:szCs w:val="20"/>
-          <w:bdr w:val="none" w:sz="0" w:space="0" w:color="auto" w:frame="1"/>
-        </w:rPr>
-        <w:t xml:space="preserve"> -initial 1,2,3,7,4,5,6,8,0 -goal 1,2,3,8,6,4,7,5,0 -</w:t>
-      </w:r>
-      <w:proofErr w:type="spellStart"/>
-      <w:r>
-        <w:rPr>
-          <w:rFonts w:ascii="Consolas" w:hAnsi="Consolas" w:cs="Consolas"/>
-          <w:color w:val="24292E"/>
-          <w:sz w:val="20"/>
-          <w:szCs w:val="20"/>
-          <w:bdr w:val="none" w:sz="0" w:space="0" w:color="auto" w:frame="1"/>
-        </w:rPr>
-        <w:t>print_path</w:t>
-      </w:r>
-      <w:proofErr w:type="spellEnd"/>
-      <w:r>
-        <w:rPr>
-          <w:rFonts w:ascii="Consolas" w:hAnsi="Consolas" w:cs="Consolas"/>
-          <w:color w:val="24292E"/>
-          <w:sz w:val="20"/>
-          <w:szCs w:val="20"/>
-          <w:bdr w:val="none" w:sz="0" w:space="0" w:color="auto" w:frame="1"/>
-        </w:rPr>
-        <w:t xml:space="preserve"> false</w:t>
+        <w:t>./puzzle -problem 8-puzzle -algo dls -mode na -heu manhattan -initial 1,2,3,7,4,5,6,8,0 -goal 1,2,3,8,6,4,7,5,0 -print_path false</w:t>
       </w:r>
     </w:p>
     <w:p>
@@ -5693,23 +4104,7 @@
           <w:rFonts w:ascii="Helvetica" w:hAnsi="Helvetica"/>
           <w:color w:val="24292E"/>
         </w:rPr>
-        <w:t xml:space="preserve">This is the bi-directional version of the depth limit search. As we launch 2 </w:t>
-      </w:r>
-      <w:proofErr w:type="gramStart"/>
-      <w:r>
-        <w:rPr>
-          <w:rFonts w:ascii="Helvetica" w:hAnsi="Helvetica"/>
-          <w:color w:val="24292E"/>
-        </w:rPr>
-        <w:t>search</w:t>
-      </w:r>
-      <w:proofErr w:type="gramEnd"/>
-      <w:r>
-        <w:rPr>
-          <w:rFonts w:ascii="Helvetica" w:hAnsi="Helvetica"/>
-          <w:color w:val="24292E"/>
-        </w:rPr>
-        <w:t xml:space="preserve"> while applying bi-directional strategy, we halved the maximum depth of the search space comparing to the plain DLS.</w:t>
+        <w:t>This is the bi-directional version of the depth limit search. As we launch 2 search while applying bi-directional strategy, we halved the maximum depth of the search space comparing to the plain DLS.</w:t>
       </w:r>
     </w:p>
     <w:p>
@@ -5759,7 +4154,6 @@
           <w:bdr w:val="none" w:sz="0" w:space="0" w:color="auto" w:frame="1"/>
         </w:rPr>
       </w:pPr>
-      <w:proofErr w:type="gramStart"/>
       <w:r>
         <w:rPr>
           <w:rFonts w:ascii="Consolas" w:hAnsi="Consolas" w:cs="Consolas"/>
@@ -5768,128 +4162,7 @@
           <w:szCs w:val="20"/>
           <w:bdr w:val="none" w:sz="0" w:space="0" w:color="auto" w:frame="1"/>
         </w:rPr>
-        <w:t>./</w:t>
-      </w:r>
-      <w:proofErr w:type="gramEnd"/>
-      <w:r>
-        <w:rPr>
-          <w:rFonts w:ascii="Consolas" w:hAnsi="Consolas" w:cs="Consolas"/>
-          <w:color w:val="24292E"/>
-          <w:sz w:val="20"/>
-          <w:szCs w:val="20"/>
-          <w:bdr w:val="none" w:sz="0" w:space="0" w:color="auto" w:frame="1"/>
-        </w:rPr>
-        <w:t>puzzle -problem 8-puzzle -</w:t>
-      </w:r>
-      <w:proofErr w:type="spellStart"/>
-      <w:r>
-        <w:rPr>
-          <w:rFonts w:ascii="Consolas" w:hAnsi="Consolas" w:cs="Consolas"/>
-          <w:color w:val="24292E"/>
-          <w:sz w:val="20"/>
-          <w:szCs w:val="20"/>
-          <w:bdr w:val="none" w:sz="0" w:space="0" w:color="auto" w:frame="1"/>
-        </w:rPr>
-        <w:t>algo</w:t>
-      </w:r>
-      <w:proofErr w:type="spellEnd"/>
-      <w:r>
-        <w:rPr>
-          <w:rFonts w:ascii="Consolas" w:hAnsi="Consolas" w:cs="Consolas"/>
-          <w:color w:val="24292E"/>
-          <w:sz w:val="20"/>
-          <w:szCs w:val="20"/>
-          <w:bdr w:val="none" w:sz="0" w:space="0" w:color="auto" w:frame="1"/>
-        </w:rPr>
-        <w:t xml:space="preserve"> </w:t>
-      </w:r>
-      <w:proofErr w:type="spellStart"/>
-      <w:r>
-        <w:rPr>
-          <w:rFonts w:ascii="Consolas" w:hAnsi="Consolas" w:cs="Consolas"/>
-          <w:color w:val="24292E"/>
-          <w:sz w:val="20"/>
-          <w:szCs w:val="20"/>
-          <w:bdr w:val="none" w:sz="0" w:space="0" w:color="auto" w:frame="1"/>
-        </w:rPr>
-        <w:t>dls</w:t>
-      </w:r>
-      <w:proofErr w:type="spellEnd"/>
-      <w:r>
-        <w:rPr>
-          <w:rFonts w:ascii="Consolas" w:hAnsi="Consolas" w:cs="Consolas"/>
-          <w:color w:val="24292E"/>
-          <w:sz w:val="20"/>
-          <w:szCs w:val="20"/>
-          <w:bdr w:val="none" w:sz="0" w:space="0" w:color="auto" w:frame="1"/>
-        </w:rPr>
-        <w:t xml:space="preserve"> -mode bi-directional -</w:t>
-      </w:r>
-      <w:proofErr w:type="spellStart"/>
-      <w:r>
-        <w:rPr>
-          <w:rFonts w:ascii="Consolas" w:hAnsi="Consolas" w:cs="Consolas"/>
-          <w:color w:val="24292E"/>
-          <w:sz w:val="20"/>
-          <w:szCs w:val="20"/>
-          <w:bdr w:val="none" w:sz="0" w:space="0" w:color="auto" w:frame="1"/>
-        </w:rPr>
-        <w:t>heu</w:t>
-      </w:r>
-      <w:proofErr w:type="spellEnd"/>
-      <w:r>
-        <w:rPr>
-          <w:rFonts w:ascii="Consolas" w:hAnsi="Consolas" w:cs="Consolas"/>
-          <w:color w:val="24292E"/>
-          <w:sz w:val="20"/>
-          <w:szCs w:val="20"/>
-          <w:bdr w:val="none" w:sz="0" w:space="0" w:color="auto" w:frame="1"/>
-        </w:rPr>
-        <w:t xml:space="preserve"> </w:t>
-      </w:r>
-      <w:proofErr w:type="spellStart"/>
-      <w:r>
-        <w:rPr>
-          <w:rFonts w:ascii="Consolas" w:hAnsi="Consolas" w:cs="Consolas"/>
-          <w:color w:val="24292E"/>
-          <w:sz w:val="20"/>
-          <w:szCs w:val="20"/>
-          <w:bdr w:val="none" w:sz="0" w:space="0" w:color="auto" w:frame="1"/>
-        </w:rPr>
-        <w:t>manhattan</w:t>
-      </w:r>
-      <w:proofErr w:type="spellEnd"/>
-      <w:r>
-        <w:rPr>
-          <w:rFonts w:ascii="Consolas" w:hAnsi="Consolas" w:cs="Consolas"/>
-          <w:color w:val="24292E"/>
-          <w:sz w:val="20"/>
-          <w:szCs w:val="20"/>
-          <w:bdr w:val="none" w:sz="0" w:space="0" w:color="auto" w:frame="1"/>
-        </w:rPr>
-        <w:t xml:space="preserve"> -initial 1,2,3,7,4,5,6,8,0 -goal 1,2,3,8,6,4,7,5,0 -</w:t>
-      </w:r>
-      <w:proofErr w:type="spellStart"/>
-      <w:r>
-        <w:rPr>
-          <w:rFonts w:ascii="Consolas" w:hAnsi="Consolas" w:cs="Consolas"/>
-          <w:color w:val="24292E"/>
-          <w:sz w:val="20"/>
-          <w:szCs w:val="20"/>
-          <w:bdr w:val="none" w:sz="0" w:space="0" w:color="auto" w:frame="1"/>
-        </w:rPr>
-        <w:t>print_path</w:t>
-      </w:r>
-      <w:proofErr w:type="spellEnd"/>
-      <w:r>
-        <w:rPr>
-          <w:rFonts w:ascii="Consolas" w:hAnsi="Consolas" w:cs="Consolas"/>
-          <w:color w:val="24292E"/>
-          <w:sz w:val="20"/>
-          <w:szCs w:val="20"/>
-          <w:bdr w:val="none" w:sz="0" w:space="0" w:color="auto" w:frame="1"/>
-        </w:rPr>
-        <w:t xml:space="preserve"> false</w:t>
+        <w:t>./puzzle -problem 8-puzzle -algo dls -mode bi-directional -heu manhattan -initial 1,2,3,7,4,5,6,8,0 -goal 1,2,3,8,6,4,7,5,0 -print_path false</w:t>
       </w:r>
     </w:p>
     <w:p>
@@ -5977,7 +4250,6 @@
           <w:bdr w:val="none" w:sz="0" w:space="0" w:color="auto" w:frame="1"/>
         </w:rPr>
       </w:pPr>
-      <w:proofErr w:type="gramStart"/>
       <w:r>
         <w:rPr>
           <w:rFonts w:ascii="Consolas" w:hAnsi="Consolas" w:cs="Consolas"/>
@@ -5986,128 +4258,7 @@
           <w:szCs w:val="20"/>
           <w:bdr w:val="none" w:sz="0" w:space="0" w:color="auto" w:frame="1"/>
         </w:rPr>
-        <w:t>./</w:t>
-      </w:r>
-      <w:proofErr w:type="gramEnd"/>
-      <w:r>
-        <w:rPr>
-          <w:rFonts w:ascii="Consolas" w:hAnsi="Consolas" w:cs="Consolas"/>
-          <w:color w:val="24292E"/>
-          <w:sz w:val="20"/>
-          <w:szCs w:val="20"/>
-          <w:bdr w:val="none" w:sz="0" w:space="0" w:color="auto" w:frame="1"/>
-        </w:rPr>
-        <w:t>puzzle -problem 8-puzzle -</w:t>
-      </w:r>
-      <w:proofErr w:type="spellStart"/>
-      <w:r>
-        <w:rPr>
-          <w:rFonts w:ascii="Consolas" w:hAnsi="Consolas" w:cs="Consolas"/>
-          <w:color w:val="24292E"/>
-          <w:sz w:val="20"/>
-          <w:szCs w:val="20"/>
-          <w:bdr w:val="none" w:sz="0" w:space="0" w:color="auto" w:frame="1"/>
-        </w:rPr>
-        <w:t>algo</w:t>
-      </w:r>
-      <w:proofErr w:type="spellEnd"/>
-      <w:r>
-        <w:rPr>
-          <w:rFonts w:ascii="Consolas" w:hAnsi="Consolas" w:cs="Consolas"/>
-          <w:color w:val="24292E"/>
-          <w:sz w:val="20"/>
-          <w:szCs w:val="20"/>
-          <w:bdr w:val="none" w:sz="0" w:space="0" w:color="auto" w:frame="1"/>
-        </w:rPr>
-        <w:t xml:space="preserve"> ids -mode </w:t>
-      </w:r>
-      <w:proofErr w:type="spellStart"/>
-      <w:r>
-        <w:rPr>
-          <w:rFonts w:ascii="Consolas" w:hAnsi="Consolas" w:cs="Consolas"/>
-          <w:color w:val="24292E"/>
-          <w:sz w:val="20"/>
-          <w:szCs w:val="20"/>
-          <w:bdr w:val="none" w:sz="0" w:space="0" w:color="auto" w:frame="1"/>
-        </w:rPr>
-        <w:t>na</w:t>
-      </w:r>
-      <w:proofErr w:type="spellEnd"/>
-      <w:r>
-        <w:rPr>
-          <w:rFonts w:ascii="Consolas" w:hAnsi="Consolas" w:cs="Consolas"/>
-          <w:color w:val="24292E"/>
-          <w:sz w:val="20"/>
-          <w:szCs w:val="20"/>
-          <w:bdr w:val="none" w:sz="0" w:space="0" w:color="auto" w:frame="1"/>
-        </w:rPr>
-        <w:t xml:space="preserve"> -</w:t>
-      </w:r>
-      <w:proofErr w:type="spellStart"/>
-      <w:r>
-        <w:rPr>
-          <w:rFonts w:ascii="Consolas" w:hAnsi="Consolas" w:cs="Consolas"/>
-          <w:color w:val="24292E"/>
-          <w:sz w:val="20"/>
-          <w:szCs w:val="20"/>
-          <w:bdr w:val="none" w:sz="0" w:space="0" w:color="auto" w:frame="1"/>
-        </w:rPr>
-        <w:t>heu</w:t>
-      </w:r>
-      <w:proofErr w:type="spellEnd"/>
-      <w:r>
-        <w:rPr>
-          <w:rFonts w:ascii="Consolas" w:hAnsi="Consolas" w:cs="Consolas"/>
-          <w:color w:val="24292E"/>
-          <w:sz w:val="20"/>
-          <w:szCs w:val="20"/>
-          <w:bdr w:val="none" w:sz="0" w:space="0" w:color="auto" w:frame="1"/>
-        </w:rPr>
-        <w:t xml:space="preserve"> </w:t>
-      </w:r>
-      <w:proofErr w:type="spellStart"/>
-      <w:r>
-        <w:rPr>
-          <w:rFonts w:ascii="Consolas" w:hAnsi="Consolas" w:cs="Consolas"/>
-          <w:color w:val="24292E"/>
-          <w:sz w:val="20"/>
-          <w:szCs w:val="20"/>
-          <w:bdr w:val="none" w:sz="0" w:space="0" w:color="auto" w:frame="1"/>
-        </w:rPr>
-        <w:t>manhattan</w:t>
-      </w:r>
-      <w:proofErr w:type="spellEnd"/>
-      <w:r>
-        <w:rPr>
-          <w:rFonts w:ascii="Consolas" w:hAnsi="Consolas" w:cs="Consolas"/>
-          <w:color w:val="24292E"/>
-          <w:sz w:val="20"/>
-          <w:szCs w:val="20"/>
-          <w:bdr w:val="none" w:sz="0" w:space="0" w:color="auto" w:frame="1"/>
-        </w:rPr>
-        <w:t xml:space="preserve"> -initial 1,2,3,7,4,5,6,8,0 -goal 1,2,3,8,6,4,7,5,0 -</w:t>
-      </w:r>
-      <w:proofErr w:type="spellStart"/>
-      <w:r>
-        <w:rPr>
-          <w:rFonts w:ascii="Consolas" w:hAnsi="Consolas" w:cs="Consolas"/>
-          <w:color w:val="24292E"/>
-          <w:sz w:val="20"/>
-          <w:szCs w:val="20"/>
-          <w:bdr w:val="none" w:sz="0" w:space="0" w:color="auto" w:frame="1"/>
-        </w:rPr>
-        <w:t>print_path</w:t>
-      </w:r>
-      <w:proofErr w:type="spellEnd"/>
-      <w:r>
-        <w:rPr>
-          <w:rFonts w:ascii="Consolas" w:hAnsi="Consolas" w:cs="Consolas"/>
-          <w:color w:val="24292E"/>
-          <w:sz w:val="20"/>
-          <w:szCs w:val="20"/>
-          <w:bdr w:val="none" w:sz="0" w:space="0" w:color="auto" w:frame="1"/>
-        </w:rPr>
-        <w:t xml:space="preserve"> false</w:t>
+        <w:t>./puzzle -problem 8-puzzle -algo ids -mode na -heu manhattan -initial 1,2,3,7,4,5,6,8,0 -goal 1,2,3,8,6,4,7,5,0 -print_path false</w:t>
       </w:r>
     </w:p>
     <w:p>
@@ -6195,7 +4346,6 @@
           <w:bdr w:val="none" w:sz="0" w:space="0" w:color="auto" w:frame="1"/>
         </w:rPr>
       </w:pPr>
-      <w:proofErr w:type="gramStart"/>
       <w:r>
         <w:rPr>
           <w:rFonts w:ascii="Consolas" w:hAnsi="Consolas" w:cs="Consolas"/>
@@ -6204,106 +4354,7 @@
           <w:szCs w:val="20"/>
           <w:bdr w:val="none" w:sz="0" w:space="0" w:color="auto" w:frame="1"/>
         </w:rPr>
-        <w:t>./</w:t>
-      </w:r>
-      <w:proofErr w:type="gramEnd"/>
-      <w:r>
-        <w:rPr>
-          <w:rFonts w:ascii="Consolas" w:hAnsi="Consolas" w:cs="Consolas"/>
-          <w:color w:val="24292E"/>
-          <w:sz w:val="20"/>
-          <w:szCs w:val="20"/>
-          <w:bdr w:val="none" w:sz="0" w:space="0" w:color="auto" w:frame="1"/>
-        </w:rPr>
-        <w:t>puzzle -problem 8-puzzle -</w:t>
-      </w:r>
-      <w:proofErr w:type="spellStart"/>
-      <w:r>
-        <w:rPr>
-          <w:rFonts w:ascii="Consolas" w:hAnsi="Consolas" w:cs="Consolas"/>
-          <w:color w:val="24292E"/>
-          <w:sz w:val="20"/>
-          <w:szCs w:val="20"/>
-          <w:bdr w:val="none" w:sz="0" w:space="0" w:color="auto" w:frame="1"/>
-        </w:rPr>
-        <w:t>algo</w:t>
-      </w:r>
-      <w:proofErr w:type="spellEnd"/>
-      <w:r>
-        <w:rPr>
-          <w:rFonts w:ascii="Consolas" w:hAnsi="Consolas" w:cs="Consolas"/>
-          <w:color w:val="24292E"/>
-          <w:sz w:val="20"/>
-          <w:szCs w:val="20"/>
-          <w:bdr w:val="none" w:sz="0" w:space="0" w:color="auto" w:frame="1"/>
-        </w:rPr>
-        <w:t xml:space="preserve"> ids -mode bi-directional -</w:t>
-      </w:r>
-      <w:proofErr w:type="spellStart"/>
-      <w:r>
-        <w:rPr>
-          <w:rFonts w:ascii="Consolas" w:hAnsi="Consolas" w:cs="Consolas"/>
-          <w:color w:val="24292E"/>
-          <w:sz w:val="20"/>
-          <w:szCs w:val="20"/>
-          <w:bdr w:val="none" w:sz="0" w:space="0" w:color="auto" w:frame="1"/>
-        </w:rPr>
-        <w:t>heu</w:t>
-      </w:r>
-      <w:proofErr w:type="spellEnd"/>
-      <w:r>
-        <w:rPr>
-          <w:rFonts w:ascii="Consolas" w:hAnsi="Consolas" w:cs="Consolas"/>
-          <w:color w:val="24292E"/>
-          <w:sz w:val="20"/>
-          <w:szCs w:val="20"/>
-          <w:bdr w:val="none" w:sz="0" w:space="0" w:color="auto" w:frame="1"/>
-        </w:rPr>
-        <w:t xml:space="preserve"> </w:t>
-      </w:r>
-      <w:proofErr w:type="spellStart"/>
-      <w:r>
-        <w:rPr>
-          <w:rFonts w:ascii="Consolas" w:hAnsi="Consolas" w:cs="Consolas"/>
-          <w:color w:val="24292E"/>
-          <w:sz w:val="20"/>
-          <w:szCs w:val="20"/>
-          <w:bdr w:val="none" w:sz="0" w:space="0" w:color="auto" w:frame="1"/>
-        </w:rPr>
-        <w:t>manhattan</w:t>
-      </w:r>
-      <w:proofErr w:type="spellEnd"/>
-      <w:r>
-        <w:rPr>
-          <w:rFonts w:ascii="Consolas" w:hAnsi="Consolas" w:cs="Consolas"/>
-          <w:color w:val="24292E"/>
-          <w:sz w:val="20"/>
-          <w:szCs w:val="20"/>
-          <w:bdr w:val="none" w:sz="0" w:space="0" w:color="auto" w:frame="1"/>
-        </w:rPr>
-        <w:t xml:space="preserve"> -initial 1,2,3,7,4,5,6,8,0 -goal 1,2,3,8,6,4,7,5,0 -</w:t>
-      </w:r>
-      <w:proofErr w:type="spellStart"/>
-      <w:r>
-        <w:rPr>
-          <w:rFonts w:ascii="Consolas" w:hAnsi="Consolas" w:cs="Consolas"/>
-          <w:color w:val="24292E"/>
-          <w:sz w:val="20"/>
-          <w:szCs w:val="20"/>
-          <w:bdr w:val="none" w:sz="0" w:space="0" w:color="auto" w:frame="1"/>
-        </w:rPr>
-        <w:t>print_path</w:t>
-      </w:r>
-      <w:proofErr w:type="spellEnd"/>
-      <w:r>
-        <w:rPr>
-          <w:rFonts w:ascii="Consolas" w:hAnsi="Consolas" w:cs="Consolas"/>
-          <w:color w:val="24292E"/>
-          <w:sz w:val="20"/>
-          <w:szCs w:val="20"/>
-          <w:bdr w:val="none" w:sz="0" w:space="0" w:color="auto" w:frame="1"/>
-        </w:rPr>
-        <w:t xml:space="preserve"> false</w:t>
+        <w:t>./puzzle -problem 8-puzzle -algo ids -mode bi-directional -heu manhattan -initial 1,2,3,7,4,5,6,8,0 -goal 1,2,3,8,6,4,7,5,0 -print_path false</w:t>
       </w:r>
     </w:p>
     <w:p>
@@ -6391,23 +4442,7 @@
           <w:rFonts w:ascii="Helvetica" w:hAnsi="Helvetica"/>
           <w:color w:val="24292E"/>
         </w:rPr>
-        <w:t xml:space="preserve">All the test cases </w:t>
-      </w:r>
-      <w:proofErr w:type="gramStart"/>
-      <w:r>
-        <w:rPr>
-          <w:rFonts w:ascii="Helvetica" w:hAnsi="Helvetica"/>
-          <w:color w:val="24292E"/>
-        </w:rPr>
-        <w:t>is</w:t>
-      </w:r>
-      <w:proofErr w:type="gramEnd"/>
-      <w:r>
-        <w:rPr>
-          <w:rFonts w:ascii="Helvetica" w:hAnsi="Helvetica"/>
-          <w:color w:val="24292E"/>
-        </w:rPr>
-        <w:t xml:space="preserve"> listed in the following table. Input 6 is the base case, where the initial state and the goal state is actually same. Input 9 is the impossible case where the solution actually not exist. Input 7 and 8 is considered as the hardest eight-puzzle instances, as both require at least 31 moves to solve.</w:t>
+        <w:t>All the test cases is listed in the following table. Input 6 is the base case, where the initial state and the goal state is actually same. Input 9 is the impossible case where the solution actually not exist. Input 7 and 8 is considered as the hardest eight-puzzle instances, as both require at least 31 moves to solve.</w:t>
       </w:r>
     </w:p>
     <w:tbl>
@@ -8416,23 +6451,7 @@
           <w:rFonts w:ascii="Helvetica" w:hAnsi="Helvetica"/>
           <w:color w:val="24292E"/>
         </w:rPr>
-        <w:t>The following table contains the performance (</w:t>
-      </w:r>
-      <w:proofErr w:type="spellStart"/>
-      <w:r>
-        <w:rPr>
-          <w:rFonts w:ascii="Helvetica" w:hAnsi="Helvetica"/>
-          <w:color w:val="24292E"/>
-        </w:rPr>
-        <w:t>w.r.t.</w:t>
-      </w:r>
-      <w:proofErr w:type="spellEnd"/>
-      <w:r>
-        <w:rPr>
-          <w:rFonts w:ascii="Helvetica" w:hAnsi="Helvetica"/>
-          <w:color w:val="24292E"/>
-        </w:rPr>
-        <w:t xml:space="preserve"> the number of generated and expanded nodes) of the algorithms in solving 8-puzzle. If not stated otherwise, all the performance in this report is demonstrated as the format of {# of generated nodes} / {# of expanded nodes}. We plotted the performance metric for the three input cases (input 1, 4 and 8) in the Fig 2.</w:t>
+        <w:t>The following table contains the performance (w.r.t. the number of generated and expanded nodes) of the algorithms in solving 8-puzzle. If not stated otherwise, all the performance in this report is demonstrated as the format of {# of generated nodes} / {# of expanded nodes}. We plotted the performance metric for the three input cases (input 1, 4 and 8) in the Fig 2.</w:t>
       </w:r>
     </w:p>
     <w:tbl>
@@ -9041,7 +7060,6 @@
                 <w:szCs w:val="16"/>
               </w:rPr>
             </w:pPr>
-            <w:proofErr w:type="spellStart"/>
             <w:r>
               <w:rPr>
                 <w:rFonts w:ascii="Helvetica" w:hAnsi="Helvetica"/>
@@ -9051,7 +7069,6 @@
               </w:rPr>
               <w:t>a_star</w:t>
             </w:r>
-            <w:proofErr w:type="spellEnd"/>
           </w:p>
         </w:tc>
         <w:tc>
@@ -9487,7 +7504,6 @@
                 <w:szCs w:val="16"/>
               </w:rPr>
             </w:pPr>
-            <w:proofErr w:type="spellStart"/>
             <w:r>
               <w:rPr>
                 <w:rFonts w:ascii="Helvetica" w:hAnsi="Helvetica"/>
@@ -9497,7 +7513,6 @@
               </w:rPr>
               <w:t>ida_star</w:t>
             </w:r>
-            <w:proofErr w:type="spellEnd"/>
           </w:p>
         </w:tc>
         <w:tc>
@@ -9933,7 +7948,6 @@
                 <w:szCs w:val="16"/>
               </w:rPr>
             </w:pPr>
-            <w:proofErr w:type="spellStart"/>
             <w:r>
               <w:rPr>
                 <w:rFonts w:ascii="Helvetica" w:hAnsi="Helvetica"/>
@@ -9943,7 +7957,6 @@
               </w:rPr>
               <w:t>bfs</w:t>
             </w:r>
-            <w:proofErr w:type="spellEnd"/>
           </w:p>
         </w:tc>
         <w:tc>
@@ -10379,7 +8392,6 @@
                 <w:szCs w:val="16"/>
               </w:rPr>
             </w:pPr>
-            <w:proofErr w:type="spellStart"/>
             <w:r>
               <w:rPr>
                 <w:rFonts w:ascii="Helvetica" w:hAnsi="Helvetica"/>
@@ -10387,17 +8399,7 @@
                 <w:sz w:val="16"/>
                 <w:szCs w:val="16"/>
               </w:rPr>
-              <w:t>bfs</w:t>
-            </w:r>
-            <w:proofErr w:type="spellEnd"/>
-            <w:r>
-              <w:rPr>
-                <w:rFonts w:ascii="Helvetica" w:hAnsi="Helvetica"/>
-                <w:color w:val="24292E"/>
-                <w:sz w:val="16"/>
-                <w:szCs w:val="16"/>
-              </w:rPr>
-              <w:t xml:space="preserve"> [optimized]</w:t>
+              <w:t>bfs [optimized]</w:t>
             </w:r>
           </w:p>
         </w:tc>
@@ -10834,7 +8836,6 @@
                 <w:szCs w:val="16"/>
               </w:rPr>
             </w:pPr>
-            <w:proofErr w:type="spellStart"/>
             <w:r>
               <w:rPr>
                 <w:rFonts w:ascii="Helvetica" w:hAnsi="Helvetica"/>
@@ -10842,17 +8843,7 @@
                 <w:sz w:val="16"/>
                 <w:szCs w:val="16"/>
               </w:rPr>
-              <w:t>bfs</w:t>
-            </w:r>
-            <w:proofErr w:type="spellEnd"/>
-            <w:r>
-              <w:rPr>
-                <w:rFonts w:ascii="Helvetica" w:hAnsi="Helvetica"/>
-                <w:color w:val="24292E"/>
-                <w:sz w:val="16"/>
-                <w:szCs w:val="16"/>
-              </w:rPr>
-              <w:t xml:space="preserve"> [greedy]</w:t>
+              <w:t>bfs [greedy]</w:t>
             </w:r>
           </w:p>
         </w:tc>
@@ -11289,7 +9280,6 @@
                 <w:szCs w:val="16"/>
               </w:rPr>
             </w:pPr>
-            <w:proofErr w:type="spellStart"/>
             <w:r>
               <w:rPr>
                 <w:rFonts w:ascii="Helvetica" w:hAnsi="Helvetica"/>
@@ -11297,17 +9287,7 @@
                 <w:sz w:val="16"/>
                 <w:szCs w:val="16"/>
               </w:rPr>
-              <w:t>bfs</w:t>
-            </w:r>
-            <w:proofErr w:type="spellEnd"/>
-            <w:r>
-              <w:rPr>
-                <w:rFonts w:ascii="Helvetica" w:hAnsi="Helvetica"/>
-                <w:color w:val="24292E"/>
-                <w:sz w:val="16"/>
-                <w:szCs w:val="16"/>
-              </w:rPr>
-              <w:t xml:space="preserve"> [bi-directional]</w:t>
+              <w:t>bfs [bi-directional]</w:t>
             </w:r>
           </w:p>
         </w:tc>
@@ -11744,7 +9724,6 @@
                 <w:szCs w:val="16"/>
               </w:rPr>
             </w:pPr>
-            <w:proofErr w:type="spellStart"/>
             <w:r>
               <w:rPr>
                 <w:rFonts w:ascii="Helvetica" w:hAnsi="Helvetica"/>
@@ -11752,17 +9731,7 @@
                 <w:sz w:val="16"/>
                 <w:szCs w:val="16"/>
               </w:rPr>
-              <w:t>dfs</w:t>
-            </w:r>
-            <w:proofErr w:type="spellEnd"/>
-            <w:r>
-              <w:rPr>
-                <w:rFonts w:ascii="Helvetica" w:hAnsi="Helvetica"/>
-                <w:color w:val="24292E"/>
-                <w:sz w:val="16"/>
-                <w:szCs w:val="16"/>
-              </w:rPr>
-              <w:t xml:space="preserve"> [recursive]</w:t>
+              <w:t>dfs [recursive]</w:t>
             </w:r>
           </w:p>
         </w:tc>
@@ -11835,7 +9804,6 @@
                 <w:szCs w:val="16"/>
               </w:rPr>
             </w:pPr>
-            <w:proofErr w:type="spellStart"/>
             <w:r>
               <w:rPr>
                 <w:rFonts w:ascii="Helvetica" w:hAnsi="Helvetica"/>
@@ -11845,7 +9813,6 @@
               </w:rPr>
               <w:t>segfault</w:t>
             </w:r>
-            <w:proofErr w:type="spellEnd"/>
           </w:p>
         </w:tc>
         <w:tc>
@@ -12037,7 +10004,6 @@
                 <w:szCs w:val="16"/>
               </w:rPr>
             </w:pPr>
-            <w:proofErr w:type="spellStart"/>
             <w:r>
               <w:rPr>
                 <w:rFonts w:ascii="Helvetica" w:hAnsi="Helvetica"/>
@@ -12047,7 +10013,6 @@
               </w:rPr>
               <w:t>segfault</w:t>
             </w:r>
-            <w:proofErr w:type="spellEnd"/>
           </w:p>
         </w:tc>
         <w:tc>
@@ -12072,7 +10037,6 @@
                 <w:szCs w:val="16"/>
               </w:rPr>
             </w:pPr>
-            <w:proofErr w:type="spellStart"/>
             <w:r>
               <w:rPr>
                 <w:rFonts w:ascii="Helvetica" w:hAnsi="Helvetica"/>
@@ -12082,7 +10046,6 @@
               </w:rPr>
               <w:t>segfault</w:t>
             </w:r>
-            <w:proofErr w:type="spellEnd"/>
           </w:p>
         </w:tc>
         <w:tc>
@@ -12107,7 +10070,6 @@
                 <w:szCs w:val="16"/>
               </w:rPr>
             </w:pPr>
-            <w:proofErr w:type="spellStart"/>
             <w:r>
               <w:rPr>
                 <w:rFonts w:ascii="Helvetica" w:hAnsi="Helvetica"/>
@@ -12117,7 +10079,6 @@
               </w:rPr>
               <w:t>segfault</w:t>
             </w:r>
-            <w:proofErr w:type="spellEnd"/>
           </w:p>
         </w:tc>
         <w:tc>
@@ -12187,7 +10148,6 @@
                 <w:szCs w:val="16"/>
               </w:rPr>
             </w:pPr>
-            <w:proofErr w:type="spellStart"/>
             <w:r>
               <w:rPr>
                 <w:rFonts w:ascii="Helvetica" w:hAnsi="Helvetica"/>
@@ -12195,17 +10155,7 @@
                 <w:sz w:val="16"/>
                 <w:szCs w:val="16"/>
               </w:rPr>
-              <w:t>dfs</w:t>
-            </w:r>
-            <w:proofErr w:type="spellEnd"/>
-            <w:r>
-              <w:rPr>
-                <w:rFonts w:ascii="Helvetica" w:hAnsi="Helvetica"/>
-                <w:color w:val="24292E"/>
-                <w:sz w:val="16"/>
-                <w:szCs w:val="16"/>
-              </w:rPr>
-              <w:t xml:space="preserve"> [stack-based]</w:t>
+              <w:t>dfs [stack-based]</w:t>
             </w:r>
           </w:p>
         </w:tc>
@@ -12642,7 +10592,6 @@
                 <w:szCs w:val="16"/>
               </w:rPr>
             </w:pPr>
-            <w:proofErr w:type="spellStart"/>
             <w:r>
               <w:rPr>
                 <w:rFonts w:ascii="Helvetica" w:hAnsi="Helvetica"/>
@@ -12652,7 +10601,6 @@
               </w:rPr>
               <w:t>dls</w:t>
             </w:r>
-            <w:proofErr w:type="spellEnd"/>
           </w:p>
         </w:tc>
         <w:tc>
@@ -13098,7 +11046,6 @@
                 <w:szCs w:val="16"/>
               </w:rPr>
             </w:pPr>
-            <w:proofErr w:type="spellStart"/>
             <w:r>
               <w:rPr>
                 <w:rFonts w:ascii="Helvetica" w:hAnsi="Helvetica"/>
@@ -13107,17 +11054,7 @@
                 <w:szCs w:val="16"/>
               </w:rPr>
               <w:lastRenderedPageBreak/>
-              <w:t>dls</w:t>
-            </w:r>
-            <w:proofErr w:type="spellEnd"/>
-            <w:r>
-              <w:rPr>
-                <w:rFonts w:ascii="Helvetica" w:hAnsi="Helvetica"/>
-                <w:color w:val="24292E"/>
-                <w:sz w:val="16"/>
-                <w:szCs w:val="16"/>
-              </w:rPr>
-              <w:t xml:space="preserve"> [bi-directional]</w:t>
+              <w:t>dls [bi-directional]</w:t>
             </w:r>
           </w:p>
         </w:tc>
@@ -13754,7 +11691,6 @@
                 <w:szCs w:val="16"/>
               </w:rPr>
             </w:pPr>
-            <w:proofErr w:type="spellStart"/>
             <w:r>
               <w:rPr>
                 <w:rFonts w:ascii="Helvetica" w:hAnsi="Helvetica"/>
@@ -13764,7 +11700,6 @@
               </w:rPr>
               <w:t>segfault</w:t>
             </w:r>
-            <w:proofErr w:type="spellEnd"/>
           </w:p>
         </w:tc>
         <w:tc>
@@ -13836,7 +11771,6 @@
                 <w:szCs w:val="16"/>
               </w:rPr>
             </w:pPr>
-            <w:proofErr w:type="spellStart"/>
             <w:r>
               <w:rPr>
                 <w:rFonts w:ascii="Helvetica" w:hAnsi="Helvetica"/>
@@ -13846,7 +11780,6 @@
               </w:rPr>
               <w:t>segfault</w:t>
             </w:r>
-            <w:proofErr w:type="spellEnd"/>
           </w:p>
         </w:tc>
         <w:tc>
@@ -13904,7 +11837,6 @@
                 <w:szCs w:val="16"/>
               </w:rPr>
             </w:pPr>
-            <w:proofErr w:type="spellStart"/>
             <w:r>
               <w:rPr>
                 <w:rFonts w:ascii="Helvetica" w:hAnsi="Helvetica"/>
@@ -13914,7 +11846,6 @@
               </w:rPr>
               <w:t>segfault</w:t>
             </w:r>
-            <w:proofErr w:type="spellEnd"/>
           </w:p>
         </w:tc>
         <w:tc>
@@ -14330,7 +12261,6 @@
                 <w:szCs w:val="16"/>
               </w:rPr>
             </w:pPr>
-            <w:proofErr w:type="spellStart"/>
             <w:r>
               <w:rPr>
                 <w:rFonts w:ascii="Helvetica" w:hAnsi="Helvetica"/>
@@ -14340,7 +12270,6 @@
               </w:rPr>
               <w:t>segfault</w:t>
             </w:r>
-            <w:proofErr w:type="spellEnd"/>
           </w:p>
         </w:tc>
         <w:tc>
@@ -14459,39 +12388,7 @@
           <w:rFonts w:ascii="Helvetica" w:eastAsia="Times New Roman" w:hAnsi="Helvetica" w:cs="Times New Roman"/>
           <w:color w:val="24292E"/>
         </w:rPr>
-        <w:t xml:space="preserve">i-directional optimization not only make the algorithm efficient but also help the algorithms achieving the completeness </w:t>
-      </w:r>
-      <w:proofErr w:type="spellStart"/>
-      <w:r>
-        <w:rPr>
-          <w:rFonts w:ascii="Helvetica" w:eastAsia="Times New Roman" w:hAnsi="Helvetica" w:cs="Times New Roman"/>
-          <w:color w:val="24292E"/>
-        </w:rPr>
-        <w:t>withing</w:t>
-      </w:r>
-      <w:proofErr w:type="spellEnd"/>
-      <w:r>
-        <w:rPr>
-          <w:rFonts w:ascii="Helvetica" w:eastAsia="Times New Roman" w:hAnsi="Helvetica" w:cs="Times New Roman"/>
-          <w:color w:val="24292E"/>
-        </w:rPr>
-        <w:t xml:space="preserve"> the comparable constraints. For example, previously we mentioned the depth of the bi-directional DLS and IDS halved the maximum depth of the search space. For input 5 bi-directional DLS and IDS is able to find the goal state whereas the single directional one not able to find the solution (IDS got </w:t>
-      </w:r>
-      <w:proofErr w:type="spellStart"/>
-      <w:r>
-        <w:rPr>
-          <w:rFonts w:ascii="Helvetica" w:eastAsia="Times New Roman" w:hAnsi="Helvetica" w:cs="Times New Roman"/>
-          <w:color w:val="24292E"/>
-        </w:rPr>
-        <w:t>segfault</w:t>
-      </w:r>
-      <w:proofErr w:type="spellEnd"/>
-      <w:r>
-        <w:rPr>
-          <w:rFonts w:ascii="Helvetica" w:eastAsia="Times New Roman" w:hAnsi="Helvetica" w:cs="Times New Roman"/>
-          <w:color w:val="24292E"/>
-        </w:rPr>
-        <w:t xml:space="preserve">). We believe this is due to the boundary constraint of the algorithms. </w:t>
+        <w:t xml:space="preserve">i-directional optimization not only make the algorithm efficient but also help the algorithms achieving the completeness withing the comparable constraints. For example, previously we mentioned the depth of the bi-directional DLS and IDS halved the maximum depth of the search space. For input 5 bi-directional DLS and IDS is able to find the goal state whereas the single directional one not able to find the solution (IDS got segfault). We believe this is due to the boundary constraint of the algorithms. </w:t>
       </w:r>
     </w:p>
     <w:p>
@@ -14593,23 +12490,7 @@
           <w:rFonts w:ascii="Helvetica" w:eastAsia="Times New Roman" w:hAnsi="Helvetica" w:cs="Times New Roman"/>
           <w:color w:val="24292E"/>
         </w:rPr>
-        <w:t xml:space="preserve">DLS perform the worst among all the algorithms, but it reaches to goal state more than IDS (two segmentation </w:t>
-      </w:r>
-      <w:proofErr w:type="gramStart"/>
-      <w:r>
-        <w:rPr>
-          <w:rFonts w:ascii="Helvetica" w:eastAsia="Times New Roman" w:hAnsi="Helvetica" w:cs="Times New Roman"/>
-          <w:color w:val="24292E"/>
-        </w:rPr>
-        <w:t>fault</w:t>
-      </w:r>
-      <w:proofErr w:type="gramEnd"/>
-      <w:r>
-        <w:rPr>
-          <w:rFonts w:ascii="Helvetica" w:eastAsia="Times New Roman" w:hAnsi="Helvetica" w:cs="Times New Roman"/>
-          <w:color w:val="24292E"/>
-        </w:rPr>
-        <w:t xml:space="preserve"> vs. one solution not found).</w:t>
+        <w:t>DLS perform the worst among all the algorithms, but it reaches to goal state more than IDS (two segmentation fault vs. one solution not found).</w:t>
       </w:r>
     </w:p>
     <w:p>
@@ -15018,87 +12899,7 @@
           <w:rFonts w:ascii="Helvetica" w:hAnsi="Helvetica"/>
           <w:color w:val="24292E"/>
         </w:rPr>
-        <w:t xml:space="preserve">The following table compares the performance of heuristic methods in A* algorithm. We found </w:t>
-      </w:r>
-      <w:proofErr w:type="spellStart"/>
-      <w:r>
-        <w:rPr>
-          <w:rFonts w:ascii="Helvetica" w:hAnsi="Helvetica"/>
-          <w:color w:val="24292E"/>
-        </w:rPr>
-        <w:t>euclidean</w:t>
-      </w:r>
-      <w:proofErr w:type="spellEnd"/>
-      <w:r>
-        <w:rPr>
-          <w:rFonts w:ascii="Helvetica" w:hAnsi="Helvetica"/>
-          <w:color w:val="24292E"/>
-        </w:rPr>
-        <w:t xml:space="preserve"> distance perform best among all the heuristic functions. Considering number of generated nodes, </w:t>
-      </w:r>
-      <w:proofErr w:type="spellStart"/>
-      <w:r>
-        <w:rPr>
-          <w:rFonts w:ascii="Helvetica" w:hAnsi="Helvetica"/>
-          <w:color w:val="24292E"/>
-        </w:rPr>
-        <w:t>euclidean</w:t>
-      </w:r>
-      <w:proofErr w:type="spellEnd"/>
-      <w:r>
-        <w:rPr>
-          <w:rFonts w:ascii="Helvetica" w:hAnsi="Helvetica"/>
-          <w:color w:val="24292E"/>
-        </w:rPr>
-        <w:t xml:space="preserve"> distance outperform </w:t>
-      </w:r>
-      <w:proofErr w:type="spellStart"/>
-      <w:r>
-        <w:rPr>
-          <w:rFonts w:ascii="Helvetica" w:hAnsi="Helvetica"/>
-          <w:color w:val="24292E"/>
-        </w:rPr>
-        <w:t>manhattan</w:t>
-      </w:r>
-      <w:proofErr w:type="spellEnd"/>
-      <w:r>
-        <w:rPr>
-          <w:rFonts w:ascii="Helvetica" w:hAnsi="Helvetica"/>
-          <w:color w:val="24292E"/>
-        </w:rPr>
-        <w:t xml:space="preserve"> distance by 108x and hamming distance by 1485x (input 8). </w:t>
-      </w:r>
-      <w:proofErr w:type="gramStart"/>
-      <w:r>
-        <w:rPr>
-          <w:rFonts w:ascii="Helvetica" w:hAnsi="Helvetica"/>
-          <w:color w:val="24292E"/>
-        </w:rPr>
-        <w:t>Consequently</w:t>
-      </w:r>
-      <w:proofErr w:type="gramEnd"/>
-      <w:r>
-        <w:rPr>
-          <w:rFonts w:ascii="Helvetica" w:hAnsi="Helvetica"/>
-          <w:color w:val="24292E"/>
-        </w:rPr>
-        <w:t xml:space="preserve"> hamming distance perform worst among all the heuristic functions. For impossible case, all the heuristic function </w:t>
-      </w:r>
-      <w:proofErr w:type="gramStart"/>
-      <w:r>
-        <w:rPr>
-          <w:rFonts w:ascii="Helvetica" w:hAnsi="Helvetica"/>
-          <w:color w:val="24292E"/>
-        </w:rPr>
-        <w:t>perform</w:t>
-      </w:r>
-      <w:proofErr w:type="gramEnd"/>
-      <w:r>
-        <w:rPr>
-          <w:rFonts w:ascii="Helvetica" w:hAnsi="Helvetica"/>
-          <w:color w:val="24292E"/>
-        </w:rPr>
-        <w:t xml:space="preserve"> same as expected. We also plotted the performance metric for the three input cases (input 1, 7 and 8) in the Fig 2.</w:t>
+        <w:t>The following table compares the performance of heuristic methods in A* algorithm. We found euclidean distance perform best among all the heuristic functions. Considering number of generated nodes, euclidean distance outperform manhattan distance by 108x and hamming distance by 1485x (input 8). Consequently hamming distance perform worst among all the heuristic functions. For impossible case, all the heuristic function perform same as expected. We also plotted the performance metric for the three input cases (input 1, 7 and 8) in the Fig 2.</w:t>
       </w:r>
     </w:p>
     <w:p>

</xml_diff>